<commit_message>
Tue 23 Feb 2021 10:50:30 PM KST
</commit_message>
<xml_diff>
--- a/Course Notes/SQL Injection.docx
+++ b/Course Notes/SQL Injection.docx
@@ -889,10 +889,24 @@
         </w:rPr>
       </w:pPr>
       <w:r>
-        <w:rPr>
-          <w:sz w:val="24"/>
-          <w:szCs w:val="24"/>
-        </w:rPr>
+        <w:rPr/>
+        <w:t>BurpSuite</w:t>
+      </w:r>
+      <w:r>
+        <w:rPr/>
+        <w:t xml:space="preserve">를 사용할 경우 </w:t>
+      </w:r>
+      <w:r>
+        <w:rPr/>
+        <w:t>semi-auto SQL Injection</w:t>
+      </w:r>
+      <w:r>
+        <w:rPr/>
+        <w:t>이 가능합니다</w:t>
+      </w:r>
+      <w:r>
+        <w:rPr/>
+        <w:t>.</w:t>
       </w:r>
     </w:p>
     <w:p>
@@ -916,6 +930,29 @@
       <w:pPr>
         <w:pStyle w:val="Normal"/>
         <w:bidi w:val="0"/>
+        <w:jc w:val="center"/>
+        <w:rPr>
+          <w:b/>
+          <w:b/>
+          <w:bCs/>
+          <w:sz w:val="28"/>
+          <w:szCs w:val="28"/>
+        </w:rPr>
+      </w:pPr>
+      <w:r>
+        <w:rPr>
+          <w:b/>
+          <w:bCs/>
+          <w:sz w:val="28"/>
+          <w:szCs w:val="28"/>
+        </w:rPr>
+        <w:t>SQL Injection LAB</w:t>
+      </w:r>
+    </w:p>
+    <w:p>
+      <w:pPr>
+        <w:pStyle w:val="Normal"/>
+        <w:bidi w:val="0"/>
         <w:jc w:val="left"/>
         <w:rPr>
           <w:sz w:val="24"/>
@@ -923,23 +960,1692 @@
         </w:rPr>
       </w:pPr>
       <w:r>
-        <w:rPr/>
-        <w:t>BurpSuite</w:t>
-      </w:r>
-      <w:r>
-        <w:rPr/>
+        <w:rPr>
+          <w:sz w:val="24"/>
+          <w:szCs w:val="24"/>
+        </w:rPr>
+      </w:r>
+    </w:p>
+    <w:p>
+      <w:pPr>
+        <w:pStyle w:val="Normal"/>
+        <w:bidi w:val="0"/>
+        <w:jc w:val="left"/>
+        <w:rPr>
+          <w:sz w:val="24"/>
+          <w:szCs w:val="24"/>
+        </w:rPr>
+      </w:pPr>
+      <w:r>
+        <w:rPr/>
+        <w:t>- LAB 1</w:t>
+      </w:r>
+    </w:p>
+    <w:p>
+      <w:pPr>
+        <w:pStyle w:val="Normal"/>
+        <w:bidi w:val="0"/>
+        <w:jc w:val="left"/>
+        <w:rPr>
+          <w:sz w:val="24"/>
+          <w:szCs w:val="24"/>
+        </w:rPr>
+      </w:pPr>
+      <w:r>
+        <w:rPr>
+          <w:sz w:val="24"/>
+          <w:szCs w:val="24"/>
+        </w:rPr>
+      </w:r>
+    </w:p>
+    <w:p>
+      <w:pPr>
+        <w:pStyle w:val="Normal"/>
+        <w:bidi w:val="0"/>
+        <w:jc w:val="left"/>
+        <w:rPr>
+          <w:sz w:val="24"/>
+          <w:szCs w:val="24"/>
+        </w:rPr>
+      </w:pPr>
+      <w:r>
+        <w:rPr/>
+        <w:t xml:space="preserve"> </w:t>
+      </w:r>
+      <w:r>
+        <w:rPr/>
+        <w:t xml:space="preserve">첫 번째 환경의 경우 </w:t>
+      </w:r>
+      <w:r>
+        <w:rPr/>
+        <w:t>SQL Injection</w:t>
+      </w:r>
+      <w:r>
+        <w:rPr/>
+        <w:t>에 대한 아무런 방어도 없는 환경이었습니다</w:t>
+      </w:r>
+      <w:r>
+        <w:rPr/>
+        <w:t>. Keyword filtering</w:t>
+      </w:r>
+      <w:r>
+        <w:rPr/>
+        <w:t xml:space="preserve">도 없었기 때문에 </w:t>
+      </w:r>
+      <w:r>
+        <w:rPr/>
+        <w:t>ID</w:t>
+      </w:r>
+      <w:r>
+        <w:rPr/>
+        <w:t>에 “</w:t>
+      </w:r>
+      <w:r>
+        <w:rPr/>
+        <w:t xml:space="preserve">\’ or 1=1#” </w:t>
+      </w:r>
+      <w:r>
+        <w:rPr/>
+        <w:t>을 입력함으로써 로그인 우회가 가능하였습니다</w:t>
+      </w:r>
+      <w:r>
+        <w:rPr/>
+        <w:t>.</w:t>
+      </w:r>
+    </w:p>
+    <w:p>
+      <w:pPr>
+        <w:pStyle w:val="Normal"/>
+        <w:bidi w:val="0"/>
+        <w:jc w:val="left"/>
+        <w:rPr>
+          <w:sz w:val="24"/>
+          <w:szCs w:val="24"/>
+        </w:rPr>
+      </w:pPr>
+      <w:r>
+        <w:rPr>
+          <w:sz w:val="24"/>
+          <w:szCs w:val="24"/>
+        </w:rPr>
+      </w:r>
+    </w:p>
+    <w:p>
+      <w:pPr>
+        <w:pStyle w:val="Normal"/>
+        <w:bidi w:val="0"/>
+        <w:jc w:val="left"/>
+        <w:rPr>
+          <w:sz w:val="24"/>
+          <w:szCs w:val="24"/>
+        </w:rPr>
+      </w:pPr>
+      <w:r>
+        <w:rPr/>
+        <w:t>기본적으로 로그인 우회가 가능한 것은 확인되었으나 이 외에도 여러 종류의 공격을 시도해보았습니다</w:t>
+      </w:r>
+      <w:r>
+        <w:rPr/>
+        <w:t>.</w:t>
+      </w:r>
+    </w:p>
+    <w:p>
+      <w:pPr>
+        <w:pStyle w:val="Normal"/>
+        <w:bidi w:val="0"/>
+        <w:jc w:val="left"/>
+        <w:rPr>
+          <w:sz w:val="24"/>
+          <w:szCs w:val="24"/>
+        </w:rPr>
+      </w:pPr>
+      <w:r>
+        <w:rPr/>
+        <w:t>1. Error Based</w:t>
+      </w:r>
+    </w:p>
+    <w:p>
+      <w:pPr>
+        <w:pStyle w:val="Normal"/>
+        <w:bidi w:val="0"/>
+        <w:jc w:val="left"/>
+        <w:rPr>
+          <w:sz w:val="24"/>
+          <w:szCs w:val="24"/>
+        </w:rPr>
+      </w:pPr>
+      <w:r>
+        <w:rPr>
+          <w:sz w:val="24"/>
+          <w:szCs w:val="24"/>
+        </w:rPr>
+      </w:r>
+    </w:p>
+    <w:p>
+      <w:pPr>
+        <w:pStyle w:val="Normal"/>
+        <w:bidi w:val="0"/>
+        <w:jc w:val="left"/>
+        <w:rPr>
+          <w:sz w:val="24"/>
+          <w:szCs w:val="24"/>
+        </w:rPr>
+      </w:pPr>
+      <w:r>
+        <w:rPr/>
+        <w:t>Error Based SQL Injection</w:t>
+      </w:r>
+      <w:r>
+        <w:rPr/>
+        <w:t xml:space="preserve">을 시도해보면서 이 방법이 성공하기 위해서는 앞의 </w:t>
+      </w:r>
+      <w:r>
+        <w:rPr/>
+        <w:t>WHERE</w:t>
+      </w:r>
+      <w:r>
+        <w:rPr/>
+        <w:t xml:space="preserve">절이 </w:t>
+      </w:r>
+      <w:r>
+        <w:rPr/>
+        <w:t>TRUE</w:t>
+      </w:r>
+      <w:r>
+        <w:rPr/>
+        <w:t>가 만족될 필요가 있다는 것을 알 수 있었습니다</w:t>
+      </w:r>
+      <w:r>
+        <w:rPr/>
+        <w:t>. round(rand(0))</w:t>
+      </w:r>
+      <w:r>
+        <w:rPr/>
+        <w:t xml:space="preserve">과 </w:t>
+      </w:r>
+      <w:r>
+        <w:rPr/>
+        <w:t>having min(0)</w:t>
+      </w:r>
+      <w:r>
+        <w:rPr/>
+        <w:t xml:space="preserve">의 조합을 사용하였으며  </w:t>
+      </w:r>
+      <w:r>
+        <w:rPr/>
+        <w:t>payload</w:t>
+      </w:r>
+      <w:r>
+        <w:rPr/>
+        <w:t>의 경우 다음과 같이 작성하였습니다</w:t>
+      </w:r>
+      <w:r>
+        <w:rPr/>
+        <w:t>.</w:t>
+      </w:r>
+    </w:p>
+    <w:p>
+      <w:pPr>
+        <w:pStyle w:val="Normal"/>
+        <w:bidi w:val="0"/>
+        <w:jc w:val="left"/>
+        <w:rPr>
+          <w:sz w:val="24"/>
+          <w:szCs w:val="24"/>
+        </w:rPr>
+      </w:pPr>
+      <w:r>
+        <w:rPr>
+          <w:sz w:val="24"/>
+          <w:szCs w:val="24"/>
+        </w:rPr>
+      </w:r>
+    </w:p>
+    <w:p>
+      <w:pPr>
+        <w:pStyle w:val="Normal"/>
+        <w:bidi w:val="0"/>
+        <w:jc w:val="center"/>
+        <w:rPr>
+          <w:b/>
+          <w:b/>
+          <w:bCs/>
+        </w:rPr>
+      </w:pPr>
+      <w:r>
+        <w:rPr>
+          <w:b/>
+          <w:bCs/>
+        </w:rPr>
+        <w:t xml:space="preserve">“ </w:t>
+      </w:r>
+      <w:r>
+        <w:rPr>
+          <w:b/>
+          <w:bCs/>
+        </w:rPr>
+        <w:t>123' or 1=1 group by concat(version(),"  ",database(), "  ", round(rand(0))) having min(0)# ”</w:t>
+      </w:r>
+    </w:p>
+    <w:p>
+      <w:pPr>
+        <w:pStyle w:val="Normal"/>
+        <w:bidi w:val="0"/>
+        <w:jc w:val="left"/>
+        <w:rPr>
+          <w:sz w:val="24"/>
+          <w:szCs w:val="24"/>
+        </w:rPr>
+      </w:pPr>
+      <w:r>
+        <w:rPr>
+          <w:sz w:val="24"/>
+          <w:szCs w:val="24"/>
+        </w:rPr>
+      </w:r>
+    </w:p>
+    <w:p>
+      <w:pPr>
+        <w:pStyle w:val="Normal"/>
+        <w:bidi w:val="0"/>
+        <w:jc w:val="left"/>
+        <w:rPr>
+          <w:sz w:val="24"/>
+          <w:szCs w:val="24"/>
+        </w:rPr>
+      </w:pPr>
+      <w:r>
+        <w:rPr/>
+        <w:t xml:space="preserve">위 </w:t>
+      </w:r>
+      <w:r>
+        <w:rPr/>
+        <w:t>payload</w:t>
+      </w:r>
+      <w:r>
+        <w:rPr/>
+        <w:t>를 사용할 경우 아래와 같이 출력됨을 확인할 수 있었습니다</w:t>
+      </w:r>
+      <w:r>
+        <w:rPr/>
+        <w:t>.</w:t>
+      </w:r>
+    </w:p>
+    <w:p>
+      <w:pPr>
+        <w:pStyle w:val="Normal"/>
+        <w:bidi w:val="0"/>
+        <w:jc w:val="left"/>
+        <w:rPr>
+          <w:sz w:val="24"/>
+          <w:szCs w:val="24"/>
+        </w:rPr>
+      </w:pPr>
+      <w:r>
+        <w:rPr>
+          <w:sz w:val="24"/>
+          <w:szCs w:val="24"/>
+        </w:rPr>
+      </w:r>
+    </w:p>
+    <w:p>
+      <w:pPr>
+        <w:pStyle w:val="Normal"/>
+        <w:bidi w:val="0"/>
+        <w:jc w:val="center"/>
+        <w:rPr>
+          <w:b/>
+          <w:b/>
+          <w:bCs/>
+        </w:rPr>
+      </w:pPr>
+      <w:r>
+        <w:rPr>
+          <w:b/>
+          <w:bCs/>
+        </w:rPr>
+        <w:t>“</w:t>
+      </w:r>
+      <w:r>
+        <w:rPr>
+          <w:b/>
+          <w:bCs/>
+        </w:rPr>
+        <w:t>ERROR during query execution: Duplicate entry '10.3.25-MariaDB-0ubuntu1 w 1' for key 'group_key'1”</w:t>
+      </w:r>
+    </w:p>
+    <w:p>
+      <w:pPr>
+        <w:pStyle w:val="Normal"/>
+        <w:bidi w:val="0"/>
+        <w:jc w:val="both"/>
+        <w:rPr/>
+      </w:pPr>
+      <w:r>
+        <w:rPr/>
+      </w:r>
+    </w:p>
+    <w:p>
+      <w:pPr>
+        <w:pStyle w:val="Normal"/>
+        <w:bidi w:val="0"/>
+        <w:jc w:val="both"/>
+        <w:rPr/>
+      </w:pPr>
+      <w:r>
+        <w:rPr/>
+        <w:t>database</w:t>
+      </w:r>
+      <w:r>
+        <w:rPr/>
+        <w:t xml:space="preserve">의 이름은 </w:t>
+      </w:r>
+      <w:r>
+        <w:rPr/>
+        <w:t xml:space="preserve">database() </w:t>
+      </w:r>
+      <w:r>
+        <w:rPr/>
+        <w:t xml:space="preserve">함수를 사용하여 간단하게 알아낼 수 있지만 </w:t>
+      </w:r>
+      <w:r>
+        <w:rPr/>
+        <w:t>table name</w:t>
+      </w:r>
+      <w:r>
+        <w:rPr/>
+        <w:t>의 경우 별도의 함수가 존재하지 않습니다</w:t>
+      </w:r>
+      <w:r>
+        <w:rPr/>
+        <w:t xml:space="preserve">. </w:t>
+      </w:r>
+      <w:r>
+        <w:rPr/>
+        <w:t xml:space="preserve">따라서 </w:t>
+      </w:r>
+      <w:r>
+        <w:rPr/>
+        <w:t xml:space="preserve">MySQL </w:t>
+      </w:r>
+      <w:r>
+        <w:rPr/>
+        <w:t xml:space="preserve">기준 </w:t>
+      </w:r>
+      <w:r>
+        <w:rPr/>
+        <w:t>information_schema database</w:t>
+      </w:r>
+      <w:r>
+        <w:rPr/>
+        <w:t xml:space="preserve">에 대해 </w:t>
+      </w:r>
+      <w:r>
+        <w:rPr/>
+        <w:t>subquery</w:t>
+      </w:r>
+      <w:r>
+        <w:rPr/>
+        <w:t xml:space="preserve">를 작성하여 이를 </w:t>
+      </w:r>
+      <w:r>
+        <w:rPr/>
+        <w:t xml:space="preserve">error </w:t>
+      </w:r>
+      <w:r>
+        <w:rPr/>
+        <w:t>문구에 출력시키고자 하였는데 우선 다음과 같은 쿼리를 작성하였으나 결과를 얻는데 실패하였습니다</w:t>
+      </w:r>
+      <w:r>
+        <w:rPr/>
+        <w:t>.</w:t>
+      </w:r>
+    </w:p>
+    <w:p>
+      <w:pPr>
+        <w:pStyle w:val="Normal"/>
+        <w:bidi w:val="0"/>
+        <w:jc w:val="both"/>
+        <w:rPr/>
+      </w:pPr>
+      <w:r>
+        <w:rPr/>
+      </w:r>
+    </w:p>
+    <w:p>
+      <w:pPr>
+        <w:pStyle w:val="Normal"/>
+        <w:bidi w:val="0"/>
+        <w:jc w:val="center"/>
+        <w:rPr>
+          <w:b/>
+          <w:b/>
+          <w:bCs/>
+        </w:rPr>
+      </w:pPr>
+      <w:r>
+        <w:rPr>
+          <w:b/>
+          <w:bCs/>
+        </w:rPr>
+        <w:t>123' or 1=1 group by concat(version(),"  ",(select group_concat(TABLE_NAME) from information_schema.TABLES), "  ", round(rand(0))) having min(0)#</w:t>
+      </w:r>
+    </w:p>
+    <w:p>
+      <w:pPr>
+        <w:pStyle w:val="Normal"/>
+        <w:bidi w:val="0"/>
+        <w:jc w:val="both"/>
+        <w:rPr/>
+      </w:pPr>
+      <w:r>
+        <w:rPr/>
+      </w:r>
+    </w:p>
+    <w:p>
+      <w:pPr>
+        <w:pStyle w:val="Normal"/>
+        <w:bidi w:val="0"/>
+        <w:jc w:val="both"/>
+        <w:rPr/>
+      </w:pPr>
+      <w:r>
+        <w:rPr/>
+      </w:r>
+    </w:p>
+    <w:p>
+      <w:pPr>
+        <w:pStyle w:val="Normal"/>
+        <w:bidi w:val="0"/>
+        <w:jc w:val="both"/>
+        <w:rPr/>
+      </w:pPr>
+      <w:r>
+        <w:rPr/>
+        <w:t>- LAB 2</w:t>
+      </w:r>
+    </w:p>
+    <w:p>
+      <w:pPr>
+        <w:pStyle w:val="Normal"/>
+        <w:bidi w:val="0"/>
+        <w:jc w:val="both"/>
+        <w:rPr/>
+      </w:pPr>
+      <w:r>
+        <w:rPr/>
+      </w:r>
+    </w:p>
+    <w:p>
+      <w:pPr>
+        <w:pStyle w:val="Normal"/>
+        <w:bidi w:val="0"/>
+        <w:jc w:val="both"/>
+        <w:rPr/>
+      </w:pPr>
+      <w:r>
+        <w:rPr/>
+        <w:t xml:space="preserve"> </w:t>
+      </w:r>
+      <w:r>
+        <w:rPr/>
+        <w:t>첫 번째 환경과의 차이점은 괄호</w:t>
+      </w:r>
+      <w:r>
+        <w:rPr/>
+        <w:t>()</w:t>
+      </w:r>
+      <w:r>
+        <w:rPr/>
+        <w:t>의 유무였습니다</w:t>
+      </w:r>
+      <w:r>
+        <w:rPr/>
+        <w:t xml:space="preserve">. </w:t>
+      </w:r>
+      <w:r>
+        <w:rPr/>
+        <w:t xml:space="preserve">두 번째 페이지의 코드는 </w:t>
+      </w:r>
+      <w:r>
+        <w:rPr/>
+        <w:t>(id=’str’)</w:t>
+      </w:r>
+      <w:r>
+        <w:rPr/>
+        <w:t xml:space="preserve">과 같이 </w:t>
+      </w:r>
+      <w:r>
+        <w:rPr/>
+        <w:t>SQL Query</w:t>
+      </w:r>
+      <w:r>
+        <w:rPr/>
+        <w:t xml:space="preserve">가 작성되어 있었기 때문에 이를 우회하기 위해서는 다음과 같은 </w:t>
+      </w:r>
+      <w:r>
+        <w:rPr/>
+        <w:t>Query</w:t>
+      </w:r>
+      <w:r>
+        <w:rPr/>
+        <w:t>를 작성할 수 있었습니다</w:t>
+      </w:r>
+      <w:r>
+        <w:rPr/>
+        <w:t>.</w:t>
+      </w:r>
+    </w:p>
+    <w:p>
+      <w:pPr>
+        <w:pStyle w:val="Normal"/>
+        <w:bidi w:val="0"/>
+        <w:jc w:val="both"/>
+        <w:rPr/>
+      </w:pPr>
+      <w:r>
+        <w:rPr/>
+      </w:r>
+    </w:p>
+    <w:p>
+      <w:pPr>
+        <w:pStyle w:val="Normal"/>
+        <w:bidi w:val="0"/>
+        <w:jc w:val="center"/>
+        <w:rPr>
+          <w:b/>
+          <w:b/>
+          <w:bCs/>
+        </w:rPr>
+      </w:pPr>
+      <w:r>
+        <w:rPr>
+          <w:b/>
+          <w:bCs/>
+        </w:rPr>
+        <w:t>“</w:t>
+      </w:r>
+      <w:r>
+        <w:rPr>
+          <w:b/>
+          <w:bCs/>
+        </w:rPr>
+        <w:t>') or 1=1#”</w:t>
+      </w:r>
+    </w:p>
+    <w:p>
+      <w:pPr>
+        <w:pStyle w:val="Normal"/>
+        <w:bidi w:val="0"/>
+        <w:jc w:val="both"/>
+        <w:rPr/>
+      </w:pPr>
+      <w:r>
+        <w:rPr/>
+      </w:r>
+    </w:p>
+    <w:p>
+      <w:pPr>
+        <w:pStyle w:val="Normal"/>
+        <w:bidi w:val="0"/>
+        <w:jc w:val="both"/>
+        <w:rPr/>
+      </w:pPr>
+      <w:r>
+        <w:rPr/>
+      </w:r>
+      <w:r>
+        <w:br w:type="page"/>
+      </w:r>
+    </w:p>
+    <w:p>
+      <w:pPr>
+        <w:pStyle w:val="Normal"/>
+        <w:bidi w:val="0"/>
+        <w:jc w:val="both"/>
+        <w:rPr/>
+      </w:pPr>
+      <w:r>
+        <w:rPr/>
+        <w:t>- LAB 3</w:t>
+      </w:r>
+    </w:p>
+    <w:p>
+      <w:pPr>
+        <w:pStyle w:val="Normal"/>
+        <w:bidi w:val="0"/>
+        <w:jc w:val="both"/>
+        <w:rPr/>
+      </w:pPr>
+      <w:r>
+        <w:rPr/>
+      </w:r>
+    </w:p>
+    <w:p>
+      <w:pPr>
+        <w:pStyle w:val="Normal"/>
+        <w:bidi w:val="0"/>
+        <w:jc w:val="both"/>
+        <w:rPr/>
+      </w:pPr>
+      <w:r>
+        <w:rPr/>
+        <w:t xml:space="preserve">세 번째 환경은 첫 번째 환경을 기반으로 하되 </w:t>
+      </w:r>
+      <w:r>
+        <w:rPr/>
+        <w:t>html</w:t>
+      </w:r>
+      <w:r>
+        <w:rPr/>
+        <w:t xml:space="preserve">에서 </w:t>
+      </w:r>
+      <w:r>
+        <w:rPr/>
+        <w:t>username</w:t>
+      </w:r>
+      <w:r>
+        <w:rPr/>
+        <w:t xml:space="preserve">과 </w:t>
+      </w:r>
+      <w:r>
+        <w:rPr/>
+        <w:t xml:space="preserve">password </w:t>
+      </w:r>
+      <w:r>
+        <w:rPr/>
+        <w:t xml:space="preserve">입력칸의 </w:t>
+      </w:r>
+      <w:r>
+        <w:rPr/>
+        <w:t>max length</w:t>
+      </w:r>
+      <w:r>
+        <w:rPr/>
+        <w:t xml:space="preserve">를 </w:t>
+      </w:r>
+      <w:r>
+        <w:rPr/>
+        <w:t>5</w:t>
+      </w:r>
+      <w:r>
+        <w:rPr/>
+        <w:t>로 제한하였습니다</w:t>
+      </w:r>
+      <w:r>
+        <w:rPr/>
+        <w:t xml:space="preserve">. </w:t>
+      </w:r>
+      <w:r>
+        <w:rPr/>
+        <w:t xml:space="preserve">이 환경의 경우 브라우저의 개발자 도구를 사용하여 </w:t>
+      </w:r>
+      <w:r>
+        <w:rPr/>
+        <w:t>html code</w:t>
+      </w:r>
+      <w:r>
+        <w:rPr/>
+        <w:t>를 임의로 수정하여 기본적으로 지정된 값 이상의 쿼리를 작성할 수 있습니다</w:t>
+      </w:r>
+      <w:r>
+        <w:rPr/>
+        <w:t xml:space="preserve">. </w:t>
+      </w:r>
+      <w:r>
+        <w:rPr/>
+        <w:t xml:space="preserve">혹은 </w:t>
+      </w:r>
+      <w:r>
+        <w:rPr/>
+        <w:t>burpsuite</w:t>
+      </w:r>
+      <w:r>
+        <w:rPr/>
+        <w:t xml:space="preserve">와 같은 </w:t>
+      </w:r>
+      <w:r>
+        <w:rPr/>
+        <w:t xml:space="preserve">proxy </w:t>
+      </w:r>
+      <w:r>
+        <w:rPr/>
+        <w:t>도구를 사용하여도 쿼리를 임의적으로 조작하여 우회할 수 있습니다</w:t>
+      </w:r>
+      <w:r>
+        <w:rPr/>
+        <w:t>.</w:t>
+      </w:r>
+    </w:p>
+    <w:p>
+      <w:pPr>
+        <w:pStyle w:val="Normal"/>
+        <w:bidi w:val="0"/>
+        <w:jc w:val="both"/>
+        <w:rPr/>
+      </w:pPr>
+      <w:r>
+        <w:rPr/>
+      </w:r>
+    </w:p>
+    <w:p>
+      <w:pPr>
+        <w:pStyle w:val="Normal"/>
+        <w:bidi w:val="0"/>
+        <w:jc w:val="both"/>
+        <w:rPr/>
+      </w:pPr>
+      <w:r>
+        <w:rPr/>
+        <w:t>- LAB 4</w:t>
+      </w:r>
+    </w:p>
+    <w:p>
+      <w:pPr>
+        <w:pStyle w:val="Normal"/>
+        <w:bidi w:val="0"/>
+        <w:jc w:val="both"/>
+        <w:rPr/>
+      </w:pPr>
+      <w:r>
+        <w:rPr/>
+      </w:r>
+    </w:p>
+    <w:p>
+      <w:pPr>
+        <w:pStyle w:val="Normal"/>
+        <w:bidi w:val="0"/>
+        <w:jc w:val="both"/>
+        <w:rPr/>
+      </w:pPr>
+      <w:r>
+        <w:rPr/>
+        <w:t xml:space="preserve">네 번째 환경은 </w:t>
+      </w:r>
+      <w:r>
+        <w:rPr/>
+        <w:t xml:space="preserve">single quotes </w:t>
+      </w:r>
+      <w:r>
+        <w:rPr/>
+        <w:t xml:space="preserve">하나를 입력하였을 때 이를 두 개의 </w:t>
+      </w:r>
+      <w:r>
+        <w:rPr/>
+        <w:t>single quotes</w:t>
+      </w:r>
+      <w:r>
+        <w:rPr/>
+        <w:t xml:space="preserve">로 </w:t>
+      </w:r>
+      <w:r>
+        <w:rPr/>
+        <w:t>str_replace</w:t>
+      </w:r>
+      <w:r>
+        <w:rPr/>
+        <w:t xml:space="preserve">하여 </w:t>
+      </w:r>
+      <w:r>
+        <w:rPr/>
+        <w:t>single quotes</w:t>
+      </w:r>
+      <w:r>
+        <w:rPr/>
+        <w:t>의 입력을 필터링하는 환경이었습니다</w:t>
+      </w:r>
+      <w:r>
+        <w:rPr/>
+        <w:t xml:space="preserve">. </w:t>
+      </w:r>
+      <w:r>
+        <w:rPr/>
+        <w:t xml:space="preserve">강의 영상에서는 </w:t>
+      </w:r>
+      <w:r>
+        <w:rPr/>
+        <w:t xml:space="preserve">\ </w:t>
+      </w:r>
+      <w:r>
+        <w:rPr/>
+        <w:t xml:space="preserve">문자를 사용하여 일반 문자열로 인식하게끔 하여 </w:t>
+      </w:r>
+      <w:r>
+        <w:rPr/>
+        <w:t>str_replace</w:t>
+      </w:r>
+      <w:r>
+        <w:rPr/>
+        <w:t>를 우회하였습니다</w:t>
+      </w:r>
+      <w:r>
+        <w:rPr/>
+        <w:t xml:space="preserve">. </w:t>
+      </w:r>
+    </w:p>
+    <w:p>
+      <w:pPr>
+        <w:pStyle w:val="Normal"/>
+        <w:bidi w:val="0"/>
+        <w:jc w:val="both"/>
+        <w:rPr/>
+      </w:pPr>
+      <w:r>
+        <w:rPr/>
+      </w:r>
+    </w:p>
+    <w:p>
+      <w:pPr>
+        <w:pStyle w:val="Normal"/>
+        <w:bidi w:val="0"/>
+        <w:jc w:val="center"/>
+        <w:rPr>
+          <w:b/>
+          <w:b/>
+          <w:bCs/>
+        </w:rPr>
+      </w:pPr>
+      <w:r>
+        <w:rPr>
+          <w:b/>
+          <w:bCs/>
+        </w:rPr>
+        <w:t>“</w:t>
+      </w:r>
+      <w:r>
+        <w:rPr>
+          <w:b/>
+          <w:bCs/>
+        </w:rPr>
+        <w:t>\’ or 1=1-- -”</w:t>
+      </w:r>
+    </w:p>
+    <w:p>
+      <w:pPr>
+        <w:pStyle w:val="Normal"/>
+        <w:bidi w:val="0"/>
+        <w:jc w:val="both"/>
+        <w:rPr/>
+      </w:pPr>
+      <w:r>
+        <w:rPr/>
+      </w:r>
+    </w:p>
+    <w:p>
+      <w:pPr>
+        <w:pStyle w:val="Normal"/>
+        <w:bidi w:val="0"/>
+        <w:jc w:val="both"/>
+        <w:rPr/>
+      </w:pPr>
+      <w:r>
+        <w:rPr/>
+        <w:t xml:space="preserve"> </w:t>
+      </w:r>
+      <w:r>
+        <w:rPr/>
+        <w:t xml:space="preserve">위와 같이 </w:t>
+      </w:r>
+      <w:r>
+        <w:rPr/>
+        <w:t>query</w:t>
+      </w:r>
+      <w:r>
+        <w:rPr/>
+        <w:t>를 작성하였을 때</w:t>
+      </w:r>
+      <w:r>
+        <w:rPr/>
+        <w:t>, str_replace</w:t>
+      </w:r>
+      <w:r>
+        <w:rPr/>
+        <w:t xml:space="preserve">를 거치며 전달되는 </w:t>
+      </w:r>
+      <w:r>
+        <w:rPr/>
+        <w:t>query</w:t>
+      </w:r>
+      <w:r>
+        <w:rPr/>
+        <w:t>문의 형태는 다음과 같이 변경됨을 알 수 있습니다</w:t>
+      </w:r>
+      <w:r>
+        <w:rPr/>
+        <w:t>.</w:t>
+      </w:r>
+    </w:p>
+    <w:p>
+      <w:pPr>
+        <w:pStyle w:val="Normal"/>
+        <w:bidi w:val="0"/>
+        <w:jc w:val="both"/>
+        <w:rPr/>
+      </w:pPr>
+      <w:r>
+        <w:rPr/>
+      </w:r>
+    </w:p>
+    <w:p>
+      <w:pPr>
+        <w:pStyle w:val="Normal"/>
+        <w:bidi w:val="0"/>
+        <w:jc w:val="center"/>
+        <w:rPr>
+          <w:b/>
+          <w:b/>
+          <w:bCs/>
+        </w:rPr>
+      </w:pPr>
+      <w:r>
+        <w:rPr>
+          <w:b/>
+          <w:bCs/>
+        </w:rPr>
+        <w:t>Password=’\’’ or 1=1-- -’</w:t>
+      </w:r>
+    </w:p>
+    <w:p>
+      <w:pPr>
+        <w:pStyle w:val="Normal"/>
+        <w:bidi w:val="0"/>
+        <w:jc w:val="both"/>
+        <w:rPr/>
+      </w:pPr>
+      <w:r>
+        <w:rPr/>
+      </w:r>
+    </w:p>
+    <w:p>
+      <w:pPr>
+        <w:pStyle w:val="Normal"/>
+        <w:bidi w:val="0"/>
+        <w:jc w:val="both"/>
+        <w:rPr/>
+      </w:pPr>
+      <w:r>
+        <w:rPr/>
+        <w:t xml:space="preserve"> </w:t>
+      </w:r>
+      <w:r>
+        <w:rPr/>
+        <w:t>SQL</w:t>
+      </w:r>
+      <w:r>
+        <w:rPr/>
+        <w:t xml:space="preserve">에서 </w:t>
+      </w:r>
+      <w:r>
+        <w:rPr/>
+        <w:t>\(backslash)</w:t>
+      </w:r>
+      <w:r>
+        <w:rPr/>
+        <w:t>의 경우 특수한 용도로 사용되는 특수문자들을 일반 문자로 인식되게끔하는 기능을 가지고 있습니다</w:t>
+      </w:r>
+      <w:r>
+        <w:rPr/>
+        <w:t xml:space="preserve">. </w:t>
+      </w:r>
+      <w:r>
+        <w:rPr/>
+        <w:t xml:space="preserve">따라서 두 개의 </w:t>
+      </w:r>
+      <w:r>
+        <w:rPr/>
+        <w:t xml:space="preserve">single quotes </w:t>
+      </w:r>
+      <w:r>
+        <w:rPr/>
+        <w:t>중 하나를 일반 문자로 인식하게끔 하여 이를 우회하는 것입니다</w:t>
+      </w:r>
+      <w:r>
+        <w:rPr/>
+        <w:t>.</w:t>
+      </w:r>
+    </w:p>
+    <w:p>
+      <w:pPr>
+        <w:pStyle w:val="Normal"/>
+        <w:bidi w:val="0"/>
+        <w:jc w:val="both"/>
+        <w:rPr/>
+      </w:pPr>
+      <w:r>
+        <w:rPr/>
+      </w:r>
+    </w:p>
+    <w:p>
+      <w:pPr>
+        <w:pStyle w:val="Normal"/>
+        <w:bidi w:val="0"/>
+        <w:jc w:val="both"/>
+        <w:rPr/>
+      </w:pPr>
+      <w:r>
+        <w:rPr/>
+        <w:t>- LAB 5</w:t>
+      </w:r>
+    </w:p>
+    <w:p>
+      <w:pPr>
+        <w:pStyle w:val="Normal"/>
+        <w:bidi w:val="0"/>
+        <w:jc w:val="both"/>
+        <w:rPr/>
+      </w:pPr>
+      <w:r>
+        <w:rPr/>
+      </w:r>
+    </w:p>
+    <w:p>
+      <w:pPr>
+        <w:pStyle w:val="Normal"/>
+        <w:bidi w:val="0"/>
+        <w:jc w:val="both"/>
+        <w:rPr/>
+      </w:pPr>
+      <w:r>
+        <w:rPr/>
+        <w:t xml:space="preserve">다섯 번째 환경은 </w:t>
+      </w:r>
+      <w:r>
+        <w:rPr/>
+        <w:t>str_replace</w:t>
+      </w:r>
+      <w:r>
+        <w:rPr/>
+        <w:t xml:space="preserve">를 사용하되 </w:t>
+      </w:r>
+      <w:r>
+        <w:rPr/>
+        <w:t>single quotes</w:t>
+      </w:r>
+      <w:r>
+        <w:rPr/>
+        <w:t>를 없애는</w:t>
+      </w:r>
+      <w:r>
+        <w:rPr/>
+        <w:t>(“’”</w:t>
+      </w:r>
+      <w:r>
+        <w:rPr/>
+        <w:t>에서 “”로</w:t>
+      </w:r>
+      <w:r>
+        <w:rPr/>
+        <w:t xml:space="preserve">) </w:t>
+      </w:r>
+      <w:r>
+        <w:rPr/>
+        <w:t>방법으로 사용되었습니다</w:t>
+      </w:r>
+      <w:r>
+        <w:rPr/>
+        <w:t xml:space="preserve">. </w:t>
+      </w:r>
+      <w:r>
+        <w:rPr/>
+        <w:t>즉</w:t>
+      </w:r>
+      <w:r>
+        <w:rPr/>
+        <w:t xml:space="preserve">, ‘ or 1=1-- </w:t>
+      </w:r>
+      <w:r>
+        <w:rPr>
+          <w:strike w:val="false"/>
+          <w:dstrike w:val="false"/>
+        </w:rPr>
+        <w:t xml:space="preserve">와 같은 입력을 사용하였을 경우 결과적으로 </w:t>
+      </w:r>
+      <w:r>
+        <w:rPr>
+          <w:strike w:val="false"/>
+          <w:dstrike w:val="false"/>
+        </w:rPr>
+        <w:t>or 1=1-- -</w:t>
+      </w:r>
+      <w:r>
+        <w:rPr>
+          <w:strike w:val="false"/>
+          <w:dstrike w:val="false"/>
+        </w:rPr>
+        <w:t>와 같이 쿼리가 전송되는 것이었습니다</w:t>
+      </w:r>
+      <w:r>
+        <w:rPr>
+          <w:strike w:val="false"/>
+          <w:dstrike w:val="false"/>
+        </w:rPr>
+        <w:t xml:space="preserve">. </w:t>
+      </w:r>
+      <w:r>
+        <w:rPr>
+          <w:strike w:val="false"/>
+          <w:dstrike w:val="false"/>
+        </w:rPr>
+        <w:t xml:space="preserve">이 문제의 경우 </w:t>
+      </w:r>
+      <w:r>
+        <w:rPr>
+          <w:strike w:val="false"/>
+          <w:dstrike w:val="false"/>
+        </w:rPr>
+        <w:t>SQL</w:t>
+      </w:r>
+      <w:r>
+        <w:rPr>
+          <w:strike w:val="false"/>
+          <w:dstrike w:val="false"/>
+        </w:rPr>
+        <w:t>의 구성을 이해할 필요가 있었습니다</w:t>
+      </w:r>
+      <w:r>
+        <w:rPr>
+          <w:strike w:val="false"/>
+          <w:dstrike w:val="false"/>
+        </w:rPr>
+        <w:t>. SQL</w:t>
+      </w:r>
+      <w:r>
+        <w:rPr>
+          <w:strike w:val="false"/>
+          <w:dstrike w:val="false"/>
+        </w:rPr>
+        <w:t xml:space="preserve">의 구조를 살펴보면 </w:t>
+      </w:r>
+      <w:r>
+        <w:rPr>
+          <w:strike w:val="false"/>
+          <w:dstrike w:val="false"/>
+        </w:rPr>
+        <w:t>username</w:t>
+      </w:r>
+      <w:r>
+        <w:rPr>
+          <w:strike w:val="false"/>
+          <w:dstrike w:val="false"/>
+        </w:rPr>
+        <w:t xml:space="preserve">과 </w:t>
+      </w:r>
+      <w:r>
+        <w:rPr>
+          <w:strike w:val="false"/>
+          <w:dstrike w:val="false"/>
+        </w:rPr>
+        <w:t>password</w:t>
+      </w:r>
+      <w:r>
+        <w:rPr>
+          <w:strike w:val="false"/>
+          <w:dstrike w:val="false"/>
+        </w:rPr>
+        <w:t xml:space="preserve">를 </w:t>
+      </w:r>
+      <w:r>
+        <w:rPr>
+          <w:strike w:val="false"/>
+          <w:dstrike w:val="false"/>
+        </w:rPr>
+        <w:t xml:space="preserve">AND </w:t>
+      </w:r>
+      <w:r>
+        <w:rPr>
+          <w:strike w:val="false"/>
+          <w:dstrike w:val="false"/>
+        </w:rPr>
+        <w:t xml:space="preserve">조건으로 묶어 확인하는데 이때 </w:t>
+      </w:r>
+      <w:r>
+        <w:rPr>
+          <w:strike w:val="false"/>
+          <w:dstrike w:val="false"/>
+        </w:rPr>
+        <w:t>username</w:t>
+      </w:r>
+      <w:r>
+        <w:rPr>
+          <w:strike w:val="false"/>
+          <w:dstrike w:val="false"/>
+        </w:rPr>
+        <w:t xml:space="preserve">에 </w:t>
+      </w:r>
+      <w:r>
+        <w:rPr>
+          <w:strike w:val="false"/>
+          <w:dstrike w:val="false"/>
+        </w:rPr>
+        <w:t>\(backslash)</w:t>
+      </w:r>
+      <w:r>
+        <w:rPr>
+          <w:strike w:val="false"/>
+          <w:dstrike w:val="false"/>
+        </w:rPr>
+        <w:t xml:space="preserve">만 입력할 경우 아래와 같이 </w:t>
+      </w:r>
+      <w:r>
+        <w:rPr>
+          <w:strike w:val="false"/>
+          <w:dstrike w:val="false"/>
+        </w:rPr>
+        <w:t>query</w:t>
+      </w:r>
+      <w:r>
+        <w:rPr>
+          <w:strike w:val="false"/>
+          <w:dstrike w:val="false"/>
+        </w:rPr>
+        <w:t>문이 전송됩니다</w:t>
+      </w:r>
+      <w:r>
+        <w:rPr>
+          <w:strike w:val="false"/>
+          <w:dstrike w:val="false"/>
+        </w:rPr>
+        <w:t>.</w:t>
+      </w:r>
+    </w:p>
+    <w:p>
+      <w:pPr>
+        <w:pStyle w:val="Normal"/>
+        <w:bidi w:val="0"/>
+        <w:jc w:val="both"/>
+        <w:rPr>
+          <w:strike w:val="false"/>
+          <w:dstrike w:val="false"/>
+        </w:rPr>
+      </w:pPr>
+      <w:r>
+        <w:rPr>
+          <w:strike w:val="false"/>
+          <w:dstrike w:val="false"/>
+        </w:rPr>
+      </w:r>
+    </w:p>
+    <w:p>
+      <w:pPr>
+        <w:pStyle w:val="Normal"/>
+        <w:bidi w:val="0"/>
+        <w:jc w:val="center"/>
+        <w:rPr>
+          <w:b/>
+          <w:b/>
+          <w:bCs/>
+        </w:rPr>
+      </w:pPr>
+      <w:r>
+        <w:rPr>
+          <w:b/>
+          <w:bCs/>
+          <w:strike w:val="false"/>
+          <w:dstrike w:val="false"/>
+        </w:rPr>
+        <w:t>Username=’\’ AND password=‘ ’</w:t>
+      </w:r>
+    </w:p>
+    <w:p>
+      <w:pPr>
+        <w:pStyle w:val="Normal"/>
+        <w:bidi w:val="0"/>
+        <w:jc w:val="both"/>
+        <w:rPr>
+          <w:strike w:val="false"/>
+          <w:dstrike w:val="false"/>
+        </w:rPr>
+      </w:pPr>
+      <w:r>
+        <w:rPr>
+          <w:strike w:val="false"/>
+          <w:dstrike w:val="false"/>
+        </w:rPr>
+      </w:r>
+    </w:p>
+    <w:p>
+      <w:pPr>
+        <w:pStyle w:val="Normal"/>
+        <w:bidi w:val="0"/>
+        <w:jc w:val="both"/>
+        <w:rPr/>
+      </w:pPr>
+      <w:r>
+        <w:rPr>
+          <w:strike w:val="false"/>
+          <w:dstrike w:val="false"/>
+        </w:rPr>
+        <w:t>LAB 4</w:t>
+      </w:r>
+      <w:r>
+        <w:rPr>
+          <w:strike w:val="false"/>
+          <w:dstrike w:val="false"/>
+        </w:rPr>
+        <w:t xml:space="preserve">에서 확인할 수 있었듯이 </w:t>
+      </w:r>
+      <w:r>
+        <w:rPr>
+          <w:strike w:val="false"/>
+          <w:dstrike w:val="false"/>
+        </w:rPr>
+        <w:t>backslash</w:t>
+      </w:r>
+      <w:r>
+        <w:rPr>
+          <w:strike w:val="false"/>
+          <w:dstrike w:val="false"/>
+        </w:rPr>
+        <w:t xml:space="preserve">를 입력할 경우 특수문자를 일반 문자처럼 사용할 수 있게 되는데 이를 이용하여 </w:t>
+      </w:r>
+      <w:r>
+        <w:rPr>
+          <w:strike w:val="false"/>
+          <w:dstrike w:val="false"/>
+        </w:rPr>
+        <w:t>username</w:t>
+      </w:r>
+      <w:r>
+        <w:rPr>
+          <w:strike w:val="false"/>
+          <w:dstrike w:val="false"/>
+        </w:rPr>
+        <w:t xml:space="preserve">에 </w:t>
+      </w:r>
+      <w:r>
+        <w:rPr>
+          <w:strike w:val="false"/>
+          <w:dstrike w:val="false"/>
+        </w:rPr>
+        <w:t>backslash</w:t>
+      </w:r>
+      <w:r>
+        <w:rPr>
+          <w:strike w:val="false"/>
+          <w:dstrike w:val="false"/>
+        </w:rPr>
+        <w:t>만 입력할 경우 “‘</w:t>
+      </w:r>
+      <w:r>
+        <w:rPr>
+          <w:strike w:val="false"/>
+          <w:dstrike w:val="false"/>
+        </w:rPr>
+        <w:t xml:space="preserve">AND password=” </w:t>
+      </w:r>
+      <w:r>
+        <w:rPr>
+          <w:strike w:val="false"/>
+          <w:dstrike w:val="false"/>
+        </w:rPr>
+        <w:t>가 문자열로 인식되게 됩니다</w:t>
+      </w:r>
+      <w:r>
+        <w:rPr>
+          <w:strike w:val="false"/>
+          <w:dstrike w:val="false"/>
+        </w:rPr>
+        <w:t xml:space="preserve">. </w:t>
+      </w:r>
+      <w:r>
+        <w:rPr>
+          <w:strike w:val="false"/>
+          <w:dstrike w:val="false"/>
+        </w:rPr>
+        <w:t xml:space="preserve">이 점을 이용하여 기존 </w:t>
+      </w:r>
+      <w:r>
+        <w:rPr>
+          <w:strike w:val="false"/>
+          <w:dstrike w:val="false"/>
+        </w:rPr>
+        <w:t>password</w:t>
+      </w:r>
+      <w:r>
+        <w:rPr>
+          <w:strike w:val="false"/>
+          <w:dstrike w:val="false"/>
+        </w:rPr>
+        <w:t xml:space="preserve">를 입력하는 곳에서 </w:t>
+      </w:r>
+      <w:r>
+        <w:rPr>
+          <w:b/>
+          <w:bCs/>
+          <w:strike w:val="false"/>
+          <w:dstrike w:val="false"/>
+        </w:rPr>
+        <w:t>or 1=1-- -</w:t>
+      </w:r>
+      <w:r>
+        <w:rPr>
+          <w:strike w:val="false"/>
+          <w:dstrike w:val="false"/>
+        </w:rPr>
+        <w:t xml:space="preserve">와 같이 입력할 경우 </w:t>
+      </w:r>
+      <w:r>
+        <w:rPr>
+          <w:strike w:val="false"/>
+          <w:dstrike w:val="false"/>
+        </w:rPr>
+        <w:t>Query</w:t>
+      </w:r>
+      <w:r>
+        <w:rPr>
+          <w:strike w:val="false"/>
+          <w:dstrike w:val="false"/>
+        </w:rPr>
+        <w:t>문을 조작할 수 있게 됩니다</w:t>
+      </w:r>
+      <w:r>
+        <w:rPr>
+          <w:strike w:val="false"/>
+          <w:dstrike w:val="false"/>
+        </w:rPr>
+        <w:t>.</w:t>
+      </w:r>
+    </w:p>
+    <w:p>
+      <w:pPr>
+        <w:pStyle w:val="Normal"/>
+        <w:bidi w:val="0"/>
+        <w:jc w:val="both"/>
+        <w:rPr>
+          <w:strike w:val="false"/>
+          <w:dstrike w:val="false"/>
+        </w:rPr>
+      </w:pPr>
+      <w:r>
+        <w:rPr>
+          <w:strike w:val="false"/>
+          <w:dstrike w:val="false"/>
+        </w:rPr>
+      </w:r>
+    </w:p>
+    <w:p>
+      <w:pPr>
+        <w:pStyle w:val="Normal"/>
+        <w:bidi w:val="0"/>
+        <w:jc w:val="both"/>
+        <w:rPr>
+          <w:strike w:val="false"/>
+          <w:dstrike w:val="false"/>
+        </w:rPr>
+      </w:pPr>
+      <w:r>
+        <w:rPr>
+          <w:strike w:val="false"/>
+          <w:dstrike w:val="false"/>
+        </w:rPr>
+      </w:r>
+      <w:r>
+        <w:br w:type="page"/>
+      </w:r>
+    </w:p>
+    <w:p>
+      <w:pPr>
+        <w:pStyle w:val="Normal"/>
+        <w:bidi w:val="0"/>
+        <w:jc w:val="both"/>
+        <w:rPr/>
+      </w:pPr>
+      <w:r>
+        <w:rPr>
+          <w:strike w:val="false"/>
+          <w:dstrike w:val="false"/>
+        </w:rPr>
+        <w:t>- LAB 6</w:t>
+      </w:r>
+    </w:p>
+    <w:p>
+      <w:pPr>
+        <w:pStyle w:val="Normal"/>
+        <w:bidi w:val="0"/>
+        <w:jc w:val="both"/>
+        <w:rPr>
+          <w:strike w:val="false"/>
+          <w:dstrike w:val="false"/>
+        </w:rPr>
+      </w:pPr>
+      <w:r>
+        <w:rPr>
+          <w:strike w:val="false"/>
+          <w:dstrike w:val="false"/>
+        </w:rPr>
+      </w:r>
+    </w:p>
+    <w:p>
+      <w:pPr>
+        <w:pStyle w:val="Normal"/>
+        <w:bidi w:val="0"/>
+        <w:jc w:val="both"/>
+        <w:rPr/>
+      </w:pPr>
+      <w:r>
+        <w:rPr>
+          <w:strike w:val="false"/>
+          <w:dstrike w:val="false"/>
+        </w:rPr>
+        <w:t xml:space="preserve">여섯 번째 환경은 </w:t>
+      </w:r>
+      <w:r>
+        <w:rPr>
+          <w:strike w:val="false"/>
+          <w:dstrike w:val="false"/>
+        </w:rPr>
+        <w:t>Query</w:t>
+      </w:r>
+      <w:r>
+        <w:rPr>
+          <w:strike w:val="false"/>
+          <w:dstrike w:val="false"/>
+        </w:rPr>
+        <w:t>의 결과값이 두 개 이상의 결과가 반환 되었을 경우 실패로 간주하여 공격을 필터링하는 것이었습니다</w:t>
+      </w:r>
+      <w:r>
+        <w:rPr>
+          <w:strike w:val="false"/>
+          <w:dstrike w:val="false"/>
+        </w:rPr>
+        <w:t xml:space="preserve">. </w:t>
+      </w:r>
+      <w:r>
+        <w:rPr>
+          <w:strike w:val="false"/>
+          <w:dstrike w:val="false"/>
+        </w:rPr>
+        <w:t>이러한 필터링의 경우 자주 사용되는 방법인 “</w:t>
+      </w:r>
+      <w:r>
+        <w:rPr>
+          <w:strike w:val="false"/>
+          <w:dstrike w:val="false"/>
+        </w:rPr>
+        <w:t>or 1=1-- -”</w:t>
+      </w:r>
+      <w:r>
+        <w:rPr>
+          <w:strike w:val="false"/>
+          <w:dstrike w:val="false"/>
+        </w:rPr>
+        <w:t xml:space="preserve">에 대한 방어 기법으로 위 </w:t>
+      </w:r>
+      <w:r>
+        <w:rPr>
+          <w:strike w:val="false"/>
+          <w:dstrike w:val="false"/>
+        </w:rPr>
+        <w:t>Query</w:t>
+      </w:r>
+      <w:r>
+        <w:rPr>
+          <w:strike w:val="false"/>
+          <w:dstrike w:val="false"/>
+        </w:rPr>
         <w:t xml:space="preserve">를 사용할 경우 </w:t>
       </w:r>
       <w:r>
-        <w:rPr/>
-        <w:t>semi-auto SQL Injection</w:t>
-      </w:r>
-      <w:r>
-        <w:rPr/>
-        <w:t>이 가능합니다</w:t>
-      </w:r>
-      <w:r>
-        <w:rPr/>
+        <w:rPr>
+          <w:strike w:val="false"/>
+          <w:dstrike w:val="false"/>
+        </w:rPr>
+        <w:t xml:space="preserve">table </w:t>
+      </w:r>
+      <w:r>
+        <w:rPr>
+          <w:strike w:val="false"/>
+          <w:dstrike w:val="false"/>
+        </w:rPr>
+        <w:t>내의 모든 결과를 반환하기 때문에 필터링에 걸리게 됩니다</w:t>
+      </w:r>
+      <w:r>
+        <w:rPr>
+          <w:strike w:val="false"/>
+          <w:dstrike w:val="false"/>
+        </w:rPr>
+        <w:t xml:space="preserve">. </w:t>
+      </w:r>
+      <w:r>
+        <w:rPr>
+          <w:strike w:val="false"/>
+          <w:dstrike w:val="false"/>
+        </w:rPr>
+        <w:t xml:space="preserve">따라서 </w:t>
+      </w:r>
+      <w:r>
+        <w:rPr>
+          <w:strike w:val="false"/>
+          <w:dstrike w:val="false"/>
+        </w:rPr>
+        <w:t xml:space="preserve">limit </w:t>
+      </w:r>
+      <w:r>
+        <w:rPr>
+          <w:strike w:val="false"/>
+          <w:dstrike w:val="false"/>
+        </w:rPr>
+        <w:t xml:space="preserve">구문을 추가하여 반환되는 결과를 </w:t>
+      </w:r>
+      <w:r>
+        <w:rPr>
+          <w:strike w:val="false"/>
+          <w:dstrike w:val="false"/>
+        </w:rPr>
+        <w:t>1</w:t>
+      </w:r>
+      <w:r>
+        <w:rPr>
+          <w:strike w:val="false"/>
+          <w:dstrike w:val="false"/>
+        </w:rPr>
+        <w:t>개로 제한해 이를 우회하였습니다</w:t>
+      </w:r>
+      <w:r>
+        <w:rPr>
+          <w:strike w:val="false"/>
+          <w:dstrike w:val="false"/>
+        </w:rPr>
         <w:t>.</w:t>
       </w:r>
     </w:p>
@@ -947,25 +2653,1548 @@
       <w:pPr>
         <w:pStyle w:val="Normal"/>
         <w:bidi w:val="0"/>
-        <w:jc w:val="left"/>
-        <w:rPr>
-          <w:sz w:val="24"/>
-          <w:szCs w:val="24"/>
-        </w:rPr>
-      </w:pPr>
-      <w:r>
-        <w:rPr/>
-      </w:r>
-    </w:p>
-    <w:p>
-      <w:pPr>
-        <w:pStyle w:val="Normal"/>
-        <w:bidi w:val="0"/>
-        <w:jc w:val="left"/>
-        <w:rPr>
-          <w:sz w:val="24"/>
-          <w:szCs w:val="24"/>
-        </w:rPr>
+        <w:jc w:val="both"/>
+        <w:rPr>
+          <w:strike w:val="false"/>
+          <w:dstrike w:val="false"/>
+        </w:rPr>
+      </w:pPr>
+      <w:r>
+        <w:rPr>
+          <w:strike w:val="false"/>
+          <w:dstrike w:val="false"/>
+        </w:rPr>
+      </w:r>
+    </w:p>
+    <w:p>
+      <w:pPr>
+        <w:pStyle w:val="Normal"/>
+        <w:bidi w:val="0"/>
+        <w:jc w:val="center"/>
+        <w:rPr>
+          <w:b/>
+          <w:b/>
+          <w:bCs/>
+        </w:rPr>
+      </w:pPr>
+      <w:r>
+        <w:rPr>
+          <w:b/>
+          <w:bCs/>
+          <w:strike w:val="false"/>
+          <w:dstrike w:val="false"/>
+        </w:rPr>
+        <w:t xml:space="preserve">“’ </w:t>
+      </w:r>
+      <w:r>
+        <w:rPr>
+          <w:b/>
+          <w:bCs/>
+          <w:strike w:val="false"/>
+          <w:dstrike w:val="false"/>
+        </w:rPr>
+        <w:t>or 1=1 limit 1-- -”</w:t>
+      </w:r>
+    </w:p>
+    <w:p>
+      <w:pPr>
+        <w:pStyle w:val="Normal"/>
+        <w:bidi w:val="0"/>
+        <w:jc w:val="both"/>
+        <w:rPr>
+          <w:strike w:val="false"/>
+          <w:dstrike w:val="false"/>
+        </w:rPr>
+      </w:pPr>
+      <w:r>
+        <w:rPr>
+          <w:strike w:val="false"/>
+          <w:dstrike w:val="false"/>
+        </w:rPr>
+      </w:r>
+    </w:p>
+    <w:p>
+      <w:pPr>
+        <w:pStyle w:val="Normal"/>
+        <w:bidi w:val="0"/>
+        <w:jc w:val="both"/>
+        <w:rPr/>
+      </w:pPr>
+      <w:r>
+        <w:rPr>
+          <w:strike w:val="false"/>
+          <w:dstrike w:val="false"/>
+        </w:rPr>
+        <w:t xml:space="preserve">위와 같은 필터링은 방어할 수 있는 </w:t>
+      </w:r>
+      <w:r>
+        <w:rPr>
+          <w:strike w:val="false"/>
+          <w:dstrike w:val="false"/>
+        </w:rPr>
+        <w:t>Query</w:t>
+      </w:r>
+      <w:r>
+        <w:rPr>
+          <w:strike w:val="false"/>
+          <w:dstrike w:val="false"/>
+        </w:rPr>
+        <w:t>가 제한적이기에 더 발전된 방법을 사용할 필요성이 있을 것 같다고 생각됩니다</w:t>
+      </w:r>
+      <w:r>
+        <w:rPr>
+          <w:strike w:val="false"/>
+          <w:dstrike w:val="false"/>
+        </w:rPr>
+        <w:t>.</w:t>
+      </w:r>
+    </w:p>
+    <w:p>
+      <w:pPr>
+        <w:pStyle w:val="Normal"/>
+        <w:bidi w:val="0"/>
+        <w:jc w:val="both"/>
+        <w:rPr>
+          <w:strike w:val="false"/>
+          <w:dstrike w:val="false"/>
+        </w:rPr>
+      </w:pPr>
+      <w:r>
+        <w:rPr>
+          <w:strike w:val="false"/>
+          <w:dstrike w:val="false"/>
+        </w:rPr>
+      </w:r>
+    </w:p>
+    <w:p>
+      <w:pPr>
+        <w:pStyle w:val="Normal"/>
+        <w:bidi w:val="0"/>
+        <w:jc w:val="both"/>
+        <w:rPr/>
+      </w:pPr>
+      <w:r>
+        <w:rPr>
+          <w:strike w:val="false"/>
+          <w:dstrike w:val="false"/>
+        </w:rPr>
+        <w:t>- LAB 7</w:t>
+      </w:r>
+    </w:p>
+    <w:p>
+      <w:pPr>
+        <w:pStyle w:val="Normal"/>
+        <w:bidi w:val="0"/>
+        <w:jc w:val="both"/>
+        <w:rPr>
+          <w:strike w:val="false"/>
+          <w:dstrike w:val="false"/>
+        </w:rPr>
+      </w:pPr>
+      <w:r>
+        <w:rPr>
+          <w:strike w:val="false"/>
+          <w:dstrike w:val="false"/>
+        </w:rPr>
+      </w:r>
+    </w:p>
+    <w:p>
+      <w:pPr>
+        <w:pStyle w:val="Normal"/>
+        <w:bidi w:val="0"/>
+        <w:jc w:val="both"/>
+        <w:rPr/>
+      </w:pPr>
+      <w:r>
+        <w:rPr>
+          <w:strike w:val="false"/>
+          <w:dstrike w:val="false"/>
+        </w:rPr>
+        <w:t xml:space="preserve">일곱 번째 환경은 </w:t>
+      </w:r>
+      <w:r>
+        <w:rPr>
+          <w:strike w:val="false"/>
+          <w:dstrike w:val="false"/>
+        </w:rPr>
+        <w:t>Query</w:t>
+      </w:r>
+      <w:r>
+        <w:rPr>
+          <w:strike w:val="false"/>
+          <w:dstrike w:val="false"/>
+        </w:rPr>
+        <w:t xml:space="preserve">의 결과값을 </w:t>
+      </w:r>
+      <w:r>
+        <w:rPr>
+          <w:strike w:val="false"/>
+          <w:dstrike w:val="false"/>
+        </w:rPr>
+        <w:t xml:space="preserve">count  </w:t>
+      </w:r>
+      <w:r>
+        <w:rPr>
+          <w:strike w:val="false"/>
+          <w:dstrike w:val="false"/>
+        </w:rPr>
+        <w:t xml:space="preserve">함수를 통해 받고 그 반환값이 </w:t>
+      </w:r>
+      <w:r>
+        <w:rPr>
+          <w:strike w:val="false"/>
+          <w:dstrike w:val="false"/>
+        </w:rPr>
+        <w:t>1</w:t>
+      </w:r>
+      <w:r>
+        <w:rPr>
+          <w:strike w:val="false"/>
+          <w:dstrike w:val="false"/>
+        </w:rPr>
+        <w:t>일 경우에 참으로 간주하고 이 외의 경우는 로그인에 실패합니다</w:t>
+      </w:r>
+      <w:r>
+        <w:rPr>
+          <w:strike w:val="false"/>
+          <w:dstrike w:val="false"/>
+        </w:rPr>
+        <w:t xml:space="preserve">. </w:t>
+      </w:r>
+      <w:r>
+        <w:rPr>
+          <w:strike w:val="false"/>
+          <w:dstrike w:val="false"/>
+        </w:rPr>
+        <w:t xml:space="preserve">현재 구성된 환경에서는 </w:t>
+      </w:r>
+      <w:r>
+        <w:rPr>
+          <w:strike w:val="false"/>
+          <w:dstrike w:val="false"/>
+        </w:rPr>
+        <w:t xml:space="preserve">Database </w:t>
+      </w:r>
+      <w:r>
+        <w:rPr>
+          <w:strike w:val="false"/>
+          <w:dstrike w:val="false"/>
+        </w:rPr>
+        <w:t xml:space="preserve">구조를 직접 확인할 수 있었기 때문에 다음과 같이 공격 </w:t>
+      </w:r>
+      <w:r>
+        <w:rPr>
+          <w:strike w:val="false"/>
+          <w:dstrike w:val="false"/>
+        </w:rPr>
+        <w:t>payload</w:t>
+      </w:r>
+      <w:r>
+        <w:rPr>
+          <w:strike w:val="false"/>
+          <w:dstrike w:val="false"/>
+        </w:rPr>
+        <w:t>를 작성할 수 있었습니다</w:t>
+      </w:r>
+      <w:r>
+        <w:rPr>
+          <w:strike w:val="false"/>
+          <w:dstrike w:val="false"/>
+        </w:rPr>
+        <w:t>.</w:t>
+      </w:r>
+    </w:p>
+    <w:p>
+      <w:pPr>
+        <w:pStyle w:val="Normal"/>
+        <w:bidi w:val="0"/>
+        <w:jc w:val="both"/>
+        <w:rPr>
+          <w:strike w:val="false"/>
+          <w:dstrike w:val="false"/>
+        </w:rPr>
+      </w:pPr>
+      <w:r>
+        <w:rPr>
+          <w:strike w:val="false"/>
+          <w:dstrike w:val="false"/>
+        </w:rPr>
+      </w:r>
+    </w:p>
+    <w:p>
+      <w:pPr>
+        <w:pStyle w:val="Normal"/>
+        <w:bidi w:val="0"/>
+        <w:jc w:val="center"/>
+        <w:rPr>
+          <w:b/>
+          <w:b/>
+          <w:bCs/>
+        </w:rPr>
+      </w:pPr>
+      <w:r>
+        <w:rPr>
+          <w:b/>
+          <w:bCs/>
+          <w:strike w:val="false"/>
+          <w:dstrike w:val="false"/>
+        </w:rPr>
+        <w:t xml:space="preserve">“’ </w:t>
+      </w:r>
+      <w:r>
+        <w:rPr>
+          <w:b/>
+          <w:bCs/>
+          <w:strike w:val="false"/>
+          <w:dstrike w:val="false"/>
+        </w:rPr>
+        <w:t>or id=1-- -”</w:t>
+      </w:r>
+    </w:p>
+    <w:p>
+      <w:pPr>
+        <w:pStyle w:val="Normal"/>
+        <w:bidi w:val="0"/>
+        <w:jc w:val="both"/>
+        <w:rPr>
+          <w:strike w:val="false"/>
+          <w:dstrike w:val="false"/>
+        </w:rPr>
+      </w:pPr>
+      <w:r>
+        <w:rPr>
+          <w:strike w:val="false"/>
+          <w:dstrike w:val="false"/>
+        </w:rPr>
+      </w:r>
+    </w:p>
+    <w:p>
+      <w:pPr>
+        <w:pStyle w:val="Normal"/>
+        <w:bidi w:val="0"/>
+        <w:jc w:val="both"/>
+        <w:rPr/>
+      </w:pPr>
+      <w:r>
+        <w:rPr>
+          <w:strike w:val="false"/>
+          <w:dstrike w:val="false"/>
+        </w:rPr>
+        <w:t xml:space="preserve">위 </w:t>
+      </w:r>
+      <w:r>
+        <w:rPr>
+          <w:strike w:val="false"/>
+          <w:dstrike w:val="false"/>
+        </w:rPr>
+        <w:t>Query</w:t>
+      </w:r>
+      <w:r>
+        <w:rPr>
+          <w:strike w:val="false"/>
+          <w:dstrike w:val="false"/>
+        </w:rPr>
+        <w:t xml:space="preserve">는 사전 정보가 있다는 가정 하에 쉽게 작성할 수 있기에 </w:t>
+      </w:r>
+      <w:r>
+        <w:rPr>
+          <w:strike w:val="false"/>
+          <w:dstrike w:val="false"/>
+        </w:rPr>
+        <w:t>union</w:t>
+      </w:r>
+      <w:r>
+        <w:rPr>
+          <w:strike w:val="false"/>
+          <w:dstrike w:val="false"/>
+        </w:rPr>
+        <w:t>을 이용한 방식도 시도해 보았습니다</w:t>
+      </w:r>
+      <w:r>
+        <w:rPr>
+          <w:strike w:val="false"/>
+          <w:dstrike w:val="false"/>
+        </w:rPr>
+        <w:t xml:space="preserve">. </w:t>
+      </w:r>
+      <w:r>
+        <w:rPr>
+          <w:strike w:val="false"/>
+          <w:dstrike w:val="false"/>
+        </w:rPr>
+        <w:t xml:space="preserve">결과적으로 다음과 같은 </w:t>
+      </w:r>
+      <w:r>
+        <w:rPr>
+          <w:strike w:val="false"/>
+          <w:dstrike w:val="false"/>
+        </w:rPr>
+        <w:t>Query</w:t>
+      </w:r>
+      <w:r>
+        <w:rPr>
+          <w:strike w:val="false"/>
+          <w:dstrike w:val="false"/>
+        </w:rPr>
+        <w:t>로 주어진 조건을 만족할 수 있었습니다</w:t>
+      </w:r>
+      <w:r>
+        <w:rPr>
+          <w:strike w:val="false"/>
+          <w:dstrike w:val="false"/>
+        </w:rPr>
+        <w:t xml:space="preserve">. </w:t>
+      </w:r>
+      <w:r>
+        <w:rPr>
+          <w:strike w:val="false"/>
+          <w:dstrike w:val="false"/>
+        </w:rPr>
+        <w:t xml:space="preserve">또한 강의를 통해 </w:t>
+      </w:r>
+      <w:r>
+        <w:rPr>
+          <w:strike w:val="false"/>
+          <w:dstrike w:val="false"/>
+        </w:rPr>
+        <w:t xml:space="preserve">limit 1,1 </w:t>
+      </w:r>
+      <w:r>
+        <w:rPr>
+          <w:strike w:val="false"/>
+          <w:dstrike w:val="false"/>
+        </w:rPr>
+        <w:t xml:space="preserve">부분을 </w:t>
+      </w:r>
+      <w:r>
+        <w:rPr>
+          <w:b/>
+          <w:bCs/>
+          <w:strike w:val="false"/>
+          <w:dstrike w:val="false"/>
+        </w:rPr>
+        <w:t>“</w:t>
+      </w:r>
+      <w:r>
+        <w:rPr>
+          <w:b/>
+          <w:bCs/>
+          <w:strike w:val="false"/>
+          <w:dstrike w:val="false"/>
+        </w:rPr>
+        <w:t>order by 1 desc”</w:t>
+      </w:r>
+      <w:r>
+        <w:rPr>
+          <w:strike w:val="false"/>
+          <w:dstrike w:val="false"/>
+        </w:rPr>
+        <w:t>로 대체하여 내림차순으로 정렬하여 조건을 만족할 수 있다는 것 또한 알 수 있었습니다</w:t>
+      </w:r>
+      <w:r>
+        <w:rPr>
+          <w:strike w:val="false"/>
+          <w:dstrike w:val="false"/>
+        </w:rPr>
+        <w:t>.</w:t>
+      </w:r>
+    </w:p>
+    <w:p>
+      <w:pPr>
+        <w:pStyle w:val="Normal"/>
+        <w:bidi w:val="0"/>
+        <w:jc w:val="both"/>
+        <w:rPr>
+          <w:strike w:val="false"/>
+          <w:dstrike w:val="false"/>
+        </w:rPr>
+      </w:pPr>
+      <w:r>
+        <w:rPr>
+          <w:strike w:val="false"/>
+          <w:dstrike w:val="false"/>
+        </w:rPr>
+      </w:r>
+    </w:p>
+    <w:p>
+      <w:pPr>
+        <w:pStyle w:val="Normal"/>
+        <w:bidi w:val="0"/>
+        <w:jc w:val="center"/>
+        <w:rPr>
+          <w:b/>
+          <w:b/>
+          <w:bCs/>
+        </w:rPr>
+      </w:pPr>
+      <w:r>
+        <w:rPr>
+          <w:b/>
+          <w:bCs/>
+          <w:strike w:val="false"/>
+          <w:dstrike w:val="false"/>
+        </w:rPr>
+        <w:t>“</w:t>
+      </w:r>
+      <w:r>
+        <w:rPr>
+          <w:b/>
+          <w:bCs/>
+          <w:strike w:val="false"/>
+          <w:dstrike w:val="false"/>
+        </w:rPr>
+        <w:t>' union (select 1) limit 1,1;-- -”</w:t>
+      </w:r>
+    </w:p>
+    <w:p>
+      <w:pPr>
+        <w:pStyle w:val="Normal"/>
+        <w:bidi w:val="0"/>
+        <w:jc w:val="both"/>
+        <w:rPr>
+          <w:strike w:val="false"/>
+          <w:dstrike w:val="false"/>
+        </w:rPr>
+      </w:pPr>
+      <w:r>
+        <w:rPr>
+          <w:strike w:val="false"/>
+          <w:dstrike w:val="false"/>
+        </w:rPr>
+      </w:r>
+    </w:p>
+    <w:p>
+      <w:pPr>
+        <w:pStyle w:val="Normal"/>
+        <w:bidi w:val="0"/>
+        <w:jc w:val="both"/>
+        <w:rPr/>
+      </w:pPr>
+      <w:r>
+        <w:rPr>
+          <w:strike w:val="false"/>
+          <w:dstrike w:val="false"/>
+        </w:rPr>
+        <w:t xml:space="preserve">강의 영상에서는 </w:t>
+      </w:r>
+      <w:r>
+        <w:rPr>
+          <w:strike w:val="false"/>
+          <w:dstrike w:val="false"/>
+        </w:rPr>
+        <w:t>group by</w:t>
+      </w:r>
+      <w:r>
+        <w:rPr>
+          <w:strike w:val="false"/>
+          <w:dstrike w:val="false"/>
+        </w:rPr>
+        <w:t xml:space="preserve">를 사용하여 다음과 같은 </w:t>
+      </w:r>
+      <w:r>
+        <w:rPr>
+          <w:strike w:val="false"/>
+          <w:dstrike w:val="false"/>
+        </w:rPr>
+        <w:t>Query</w:t>
+      </w:r>
+      <w:r>
+        <w:rPr>
+          <w:strike w:val="false"/>
+          <w:dstrike w:val="false"/>
+        </w:rPr>
+        <w:t>를 작성하였습니다</w:t>
+      </w:r>
+      <w:r>
+        <w:rPr>
+          <w:strike w:val="false"/>
+          <w:dstrike w:val="false"/>
+        </w:rPr>
+        <w:t>.</w:t>
+      </w:r>
+    </w:p>
+    <w:p>
+      <w:pPr>
+        <w:pStyle w:val="Normal"/>
+        <w:bidi w:val="0"/>
+        <w:jc w:val="both"/>
+        <w:rPr>
+          <w:strike w:val="false"/>
+          <w:dstrike w:val="false"/>
+        </w:rPr>
+      </w:pPr>
+      <w:r>
+        <w:rPr>
+          <w:strike w:val="false"/>
+          <w:dstrike w:val="false"/>
+        </w:rPr>
+      </w:r>
+    </w:p>
+    <w:p>
+      <w:pPr>
+        <w:pStyle w:val="Normal"/>
+        <w:bidi w:val="0"/>
+        <w:jc w:val="center"/>
+        <w:rPr>
+          <w:b/>
+          <w:b/>
+          <w:bCs/>
+        </w:rPr>
+      </w:pPr>
+      <w:r>
+        <w:rPr>
+          <w:b/>
+          <w:bCs/>
+          <w:strike w:val="false"/>
+          <w:dstrike w:val="false"/>
+        </w:rPr>
+        <w:t xml:space="preserve">“’ </w:t>
+      </w:r>
+      <w:r>
+        <w:rPr>
+          <w:b/>
+          <w:bCs/>
+          <w:strike w:val="false"/>
+          <w:dstrike w:val="false"/>
+        </w:rPr>
+        <w:t>or 1=1 group by username”</w:t>
+      </w:r>
+    </w:p>
+    <w:p>
+      <w:pPr>
+        <w:pStyle w:val="Normal"/>
+        <w:bidi w:val="0"/>
+        <w:jc w:val="both"/>
+        <w:rPr>
+          <w:strike w:val="false"/>
+          <w:dstrike w:val="false"/>
+        </w:rPr>
+      </w:pPr>
+      <w:r>
+        <w:rPr>
+          <w:strike w:val="false"/>
+          <w:dstrike w:val="false"/>
+        </w:rPr>
+      </w:r>
+    </w:p>
+    <w:p>
+      <w:pPr>
+        <w:pStyle w:val="Normal"/>
+        <w:bidi w:val="0"/>
+        <w:jc w:val="both"/>
+        <w:rPr/>
+      </w:pPr>
+      <w:r>
+        <w:rPr>
+          <w:strike w:val="false"/>
+          <w:dstrike w:val="false"/>
+        </w:rPr>
+        <w:t>- LAB 8</w:t>
+      </w:r>
+    </w:p>
+    <w:p>
+      <w:pPr>
+        <w:pStyle w:val="Normal"/>
+        <w:bidi w:val="0"/>
+        <w:jc w:val="both"/>
+        <w:rPr>
+          <w:strike w:val="false"/>
+          <w:dstrike w:val="false"/>
+        </w:rPr>
+      </w:pPr>
+      <w:r>
+        <w:rPr>
+          <w:strike w:val="false"/>
+          <w:dstrike w:val="false"/>
+        </w:rPr>
+      </w:r>
+    </w:p>
+    <w:p>
+      <w:pPr>
+        <w:pStyle w:val="Normal"/>
+        <w:bidi w:val="0"/>
+        <w:jc w:val="both"/>
+        <w:rPr/>
+      </w:pPr>
+      <w:r>
+        <w:rPr>
+          <w:strike w:val="false"/>
+          <w:dstrike w:val="false"/>
+        </w:rPr>
+        <w:t xml:space="preserve">여덟 번째 환경은 </w:t>
+      </w:r>
+      <w:r>
+        <w:rPr>
+          <w:strike w:val="false"/>
+          <w:dstrike w:val="false"/>
+        </w:rPr>
+        <w:t xml:space="preserve">preg_match </w:t>
+      </w:r>
+      <w:r>
+        <w:rPr>
+          <w:strike w:val="false"/>
+          <w:dstrike w:val="false"/>
+        </w:rPr>
+        <w:t xml:space="preserve">함수를 사용하여 </w:t>
+      </w:r>
+      <w:r>
+        <w:rPr>
+          <w:strike w:val="false"/>
+          <w:dstrike w:val="false"/>
+        </w:rPr>
+        <w:t>white space</w:t>
+      </w:r>
+      <w:r>
+        <w:rPr>
+          <w:strike w:val="false"/>
+          <w:dstrike w:val="false"/>
+        </w:rPr>
+        <w:t>를 필터링하는 환경이었습니다</w:t>
+      </w:r>
+      <w:r>
+        <w:rPr>
+          <w:strike w:val="false"/>
+          <w:dstrike w:val="false"/>
+        </w:rPr>
+        <w:t>. White space</w:t>
+      </w:r>
+      <w:r>
+        <w:rPr>
+          <w:strike w:val="false"/>
+          <w:dstrike w:val="false"/>
+        </w:rPr>
+        <w:t xml:space="preserve">의 경우 </w:t>
+      </w:r>
+      <w:r>
+        <w:rPr>
+          <w:strike w:val="false"/>
+          <w:dstrike w:val="false"/>
+        </w:rPr>
+        <w:t xml:space="preserve">filtering </w:t>
+      </w:r>
+      <w:r>
+        <w:rPr>
+          <w:strike w:val="false"/>
+          <w:dstrike w:val="false"/>
+        </w:rPr>
+        <w:t>할 수 있는 방법도 많고 그만큼 우회할 수 있는 방법 또한 다양합니다</w:t>
+      </w:r>
+      <w:r>
+        <w:rPr>
+          <w:strike w:val="false"/>
+          <w:dstrike w:val="false"/>
+        </w:rPr>
+        <w:t xml:space="preserve">. </w:t>
+      </w:r>
+      <w:r>
+        <w:rPr>
+          <w:strike w:val="false"/>
+          <w:dstrike w:val="false"/>
+        </w:rPr>
+        <w:t>이 환경의 경우 가장 기본적인 괄호를 사용한 우회를 시도하였습니다</w:t>
+      </w:r>
+      <w:r>
+        <w:rPr>
+          <w:strike w:val="false"/>
+          <w:dstrike w:val="false"/>
+        </w:rPr>
+        <w:t>. payload</w:t>
+      </w:r>
+      <w:r>
+        <w:rPr>
+          <w:strike w:val="false"/>
+          <w:dstrike w:val="false"/>
+        </w:rPr>
+        <w:t>의 경우 다음과 같이 작성하였습니다</w:t>
+      </w:r>
+      <w:r>
+        <w:rPr>
+          <w:strike w:val="false"/>
+          <w:dstrike w:val="false"/>
+        </w:rPr>
+        <w:t>.</w:t>
+      </w:r>
+    </w:p>
+    <w:p>
+      <w:pPr>
+        <w:pStyle w:val="Normal"/>
+        <w:bidi w:val="0"/>
+        <w:jc w:val="both"/>
+        <w:rPr>
+          <w:strike w:val="false"/>
+          <w:dstrike w:val="false"/>
+        </w:rPr>
+      </w:pPr>
+      <w:r>
+        <w:rPr>
+          <w:strike w:val="false"/>
+          <w:dstrike w:val="false"/>
+        </w:rPr>
+      </w:r>
+    </w:p>
+    <w:p>
+      <w:pPr>
+        <w:pStyle w:val="Normal"/>
+        <w:bidi w:val="0"/>
+        <w:jc w:val="center"/>
+        <w:rPr>
+          <w:b/>
+          <w:b/>
+          <w:bCs/>
+        </w:rPr>
+      </w:pPr>
+      <w:r>
+        <w:rPr>
+          <w:b/>
+          <w:bCs/>
+          <w:strike w:val="false"/>
+          <w:dstrike w:val="false"/>
+        </w:rPr>
+        <w:t>“</w:t>
+      </w:r>
+      <w:r>
+        <w:rPr>
+          <w:b/>
+          <w:bCs/>
+          <w:strike w:val="false"/>
+          <w:dstrike w:val="false"/>
+        </w:rPr>
+        <w:t>'or(1=1)#”</w:t>
+      </w:r>
+    </w:p>
+    <w:p>
+      <w:pPr>
+        <w:pStyle w:val="Normal"/>
+        <w:bidi w:val="0"/>
+        <w:jc w:val="both"/>
+        <w:rPr>
+          <w:strike w:val="false"/>
+          <w:dstrike w:val="false"/>
+        </w:rPr>
+      </w:pPr>
+      <w:r>
+        <w:rPr>
+          <w:strike w:val="false"/>
+          <w:dstrike w:val="false"/>
+        </w:rPr>
+      </w:r>
+    </w:p>
+    <w:p>
+      <w:pPr>
+        <w:pStyle w:val="Normal"/>
+        <w:bidi w:val="0"/>
+        <w:jc w:val="both"/>
+        <w:rPr/>
+      </w:pPr>
+      <w:r>
+        <w:rPr>
+          <w:strike w:val="false"/>
+          <w:dstrike w:val="false"/>
+        </w:rPr>
+        <w:t>-- -</w:t>
+      </w:r>
+      <w:r>
+        <w:rPr>
+          <w:strike w:val="false"/>
+          <w:dstrike w:val="false"/>
+        </w:rPr>
+        <w:t xml:space="preserve">를 사용하여 우회를 할 경우 공백이 필요하기 때문에 </w:t>
+      </w:r>
+      <w:r>
+        <w:rPr>
+          <w:strike w:val="false"/>
+          <w:dstrike w:val="false"/>
+        </w:rPr>
+        <w:t>#</w:t>
+      </w:r>
+      <w:r>
+        <w:rPr>
+          <w:strike w:val="false"/>
+          <w:dstrike w:val="false"/>
+        </w:rPr>
+        <w:t>을 이용하여 주석 처리를 하였습니다</w:t>
+      </w:r>
+      <w:r>
+        <w:rPr>
+          <w:strike w:val="false"/>
+          <w:dstrike w:val="false"/>
+        </w:rPr>
+        <w:t xml:space="preserve">. </w:t>
+      </w:r>
+      <w:r>
+        <w:rPr>
+          <w:strike w:val="false"/>
+          <w:dstrike w:val="false"/>
+        </w:rPr>
+        <w:t xml:space="preserve">강의에서는 </w:t>
+      </w:r>
+      <w:r>
+        <w:rPr>
+          <w:strike w:val="false"/>
+          <w:dstrike w:val="false"/>
+        </w:rPr>
+        <w:t xml:space="preserve">/**/ </w:t>
+      </w:r>
+      <w:r>
+        <w:rPr>
+          <w:strike w:val="false"/>
+          <w:dstrike w:val="false"/>
+        </w:rPr>
+        <w:t xml:space="preserve">주석을 사용하여 </w:t>
+      </w:r>
+      <w:r>
+        <w:rPr>
+          <w:strike w:val="false"/>
+          <w:dstrike w:val="false"/>
+        </w:rPr>
+        <w:t xml:space="preserve">white space </w:t>
+      </w:r>
+      <w:r>
+        <w:rPr>
+          <w:strike w:val="false"/>
+          <w:dstrike w:val="false"/>
+        </w:rPr>
+        <w:t>문자를 대체하였습니다</w:t>
+      </w:r>
+      <w:r>
+        <w:rPr>
+          <w:strike w:val="false"/>
+          <w:dstrike w:val="false"/>
+        </w:rPr>
+        <w:t xml:space="preserve">. </w:t>
+      </w:r>
+      <w:r>
+        <w:br w:type="page"/>
+      </w:r>
+    </w:p>
+    <w:p>
+      <w:pPr>
+        <w:pStyle w:val="Normal"/>
+        <w:bidi w:val="0"/>
+        <w:jc w:val="both"/>
+        <w:rPr/>
+      </w:pPr>
+      <w:r>
+        <w:rPr>
+          <w:strike w:val="false"/>
+          <w:dstrike w:val="false"/>
+        </w:rPr>
+        <w:t xml:space="preserve">- </w:t>
+      </w:r>
+      <w:r>
+        <w:rPr>
+          <w:strike w:val="false"/>
+          <w:dstrike w:val="false"/>
+        </w:rPr>
+        <w:t>LAB 9</w:t>
+      </w:r>
+    </w:p>
+    <w:p>
+      <w:pPr>
+        <w:pStyle w:val="Normal"/>
+        <w:bidi w:val="0"/>
+        <w:jc w:val="both"/>
+        <w:rPr>
+          <w:strike w:val="false"/>
+          <w:dstrike w:val="false"/>
+        </w:rPr>
+      </w:pPr>
+      <w:r>
+        <w:rPr/>
+      </w:r>
+    </w:p>
+    <w:p>
+      <w:pPr>
+        <w:pStyle w:val="Normal"/>
+        <w:bidi w:val="0"/>
+        <w:jc w:val="both"/>
+        <w:rPr/>
+      </w:pPr>
+      <w:r>
+        <w:rPr>
+          <w:strike w:val="false"/>
+          <w:dstrike w:val="false"/>
+        </w:rPr>
+        <w:t xml:space="preserve">아홉 번째 환경은 </w:t>
+      </w:r>
+      <w:r>
+        <w:rPr>
+          <w:strike w:val="false"/>
+          <w:dstrike w:val="false"/>
+        </w:rPr>
+        <w:t>php</w:t>
+      </w:r>
+      <w:r>
+        <w:rPr>
+          <w:strike w:val="false"/>
+          <w:dstrike w:val="false"/>
+        </w:rPr>
+        <w:t xml:space="preserve">의 </w:t>
+      </w:r>
+      <w:r>
+        <w:rPr>
+          <w:strike w:val="false"/>
+          <w:dstrike w:val="false"/>
+        </w:rPr>
+        <w:t xml:space="preserve">mysqli_real_escape_string </w:t>
+      </w:r>
+      <w:r>
+        <w:rPr>
+          <w:strike w:val="false"/>
+          <w:dstrike w:val="false"/>
+        </w:rPr>
+        <w:t>함수를 사용한 필터링 환경이었습니다</w:t>
+      </w:r>
+      <w:r>
+        <w:rPr>
+          <w:strike w:val="false"/>
+          <w:dstrike w:val="false"/>
+        </w:rPr>
+        <w:t xml:space="preserve">. </w:t>
+      </w:r>
+      <w:r>
+        <w:rPr>
+          <w:strike w:val="false"/>
+          <w:dstrike w:val="false"/>
+        </w:rPr>
+        <w:t xml:space="preserve">이 함수의 경우 특정 문자에 대하여 </w:t>
+      </w:r>
+      <w:r>
+        <w:rPr>
+          <w:strike w:val="false"/>
+          <w:dstrike w:val="false"/>
+        </w:rPr>
+        <w:t xml:space="preserve">escape </w:t>
+      </w:r>
+      <w:r>
+        <w:rPr>
+          <w:strike w:val="false"/>
+          <w:dstrike w:val="false"/>
+        </w:rPr>
+        <w:t xml:space="preserve">문자인 </w:t>
+      </w:r>
+      <w:r>
+        <w:rPr>
+          <w:strike w:val="false"/>
+          <w:dstrike w:val="false"/>
+        </w:rPr>
+        <w:t>\(backslash)</w:t>
+      </w:r>
+      <w:r>
+        <w:rPr>
+          <w:strike w:val="false"/>
+          <w:dstrike w:val="false"/>
+        </w:rPr>
+        <w:t>를 추가하여 특수문자의 사용을 방지하기 위해 사용할 수 있는 함수입니다</w:t>
+      </w:r>
+      <w:r>
+        <w:rPr>
+          <w:strike w:val="false"/>
+          <w:dstrike w:val="false"/>
+        </w:rPr>
+        <w:t xml:space="preserve">. </w:t>
+      </w:r>
+      <w:r>
+        <w:rPr>
+          <w:strike w:val="false"/>
+          <w:dstrike w:val="false"/>
+        </w:rPr>
+        <w:t>해당 함수에 대한 우회 방법을 찾아보았을 때 멀티 바이트 환경에서 사용 가능한 방법에 대해 찾을 수 있었으나 이 환경은 그렇지 않았기에 우회에 성공하지 못하였습니다</w:t>
+      </w:r>
+      <w:r>
+        <w:rPr>
+          <w:strike w:val="false"/>
+          <w:dstrike w:val="false"/>
+        </w:rPr>
+        <w:t xml:space="preserve">. </w:t>
+      </w:r>
+      <w:r>
+        <w:rPr>
+          <w:strike w:val="false"/>
+          <w:dstrike w:val="false"/>
+        </w:rPr>
+        <w:t xml:space="preserve">따라서 강의를 참조하였는데 한 가지 간과하였던 점이 </w:t>
+      </w:r>
+      <w:r>
+        <w:rPr>
+          <w:strike w:val="false"/>
+          <w:dstrike w:val="false"/>
+        </w:rPr>
+        <w:t xml:space="preserve">id </w:t>
+      </w:r>
+      <w:r>
+        <w:rPr>
+          <w:strike w:val="false"/>
+          <w:dstrike w:val="false"/>
+        </w:rPr>
+        <w:t xml:space="preserve">항목에 대해서는 </w:t>
+      </w:r>
+      <w:r>
+        <w:rPr>
+          <w:strike w:val="false"/>
+          <w:dstrike w:val="false"/>
+        </w:rPr>
+        <w:t>single quotes</w:t>
+      </w:r>
+      <w:r>
+        <w:rPr>
+          <w:strike w:val="false"/>
+          <w:dstrike w:val="false"/>
+        </w:rPr>
+        <w:t xml:space="preserve">로 묶여있지 않았기 때문에 </w:t>
+      </w:r>
+      <w:r>
+        <w:rPr>
+          <w:strike w:val="false"/>
+          <w:dstrike w:val="false"/>
+        </w:rPr>
+        <w:t xml:space="preserve">id </w:t>
+      </w:r>
+      <w:r>
+        <w:rPr>
+          <w:strike w:val="false"/>
+          <w:dstrike w:val="false"/>
+        </w:rPr>
+        <w:t>부분에 다음과 같이 입력할 경우 쉽게 우회가 가능하였다는 점입니다</w:t>
+      </w:r>
+      <w:r>
+        <w:rPr>
+          <w:strike w:val="false"/>
+          <w:dstrike w:val="false"/>
+        </w:rPr>
+        <w:t>.</w:t>
+      </w:r>
+    </w:p>
+    <w:p>
+      <w:pPr>
+        <w:pStyle w:val="Normal"/>
+        <w:bidi w:val="0"/>
+        <w:jc w:val="both"/>
+        <w:rPr>
+          <w:strike w:val="false"/>
+          <w:dstrike w:val="false"/>
+        </w:rPr>
+      </w:pPr>
+      <w:r>
+        <w:rPr/>
+      </w:r>
+    </w:p>
+    <w:p>
+      <w:pPr>
+        <w:pStyle w:val="Normal"/>
+        <w:bidi w:val="0"/>
+        <w:jc w:val="center"/>
+        <w:rPr>
+          <w:b/>
+          <w:b/>
+          <w:bCs/>
+        </w:rPr>
+      </w:pPr>
+      <w:r>
+        <w:rPr>
+          <w:b/>
+          <w:bCs/>
+          <w:strike w:val="false"/>
+          <w:dstrike w:val="false"/>
+        </w:rPr>
+        <w:t>“</w:t>
+      </w:r>
+      <w:r>
+        <w:rPr>
+          <w:b/>
+          <w:bCs/>
+          <w:strike w:val="false"/>
+          <w:dstrike w:val="false"/>
+        </w:rPr>
+        <w:t>1 or 1=1#”</w:t>
+      </w:r>
+    </w:p>
+    <w:p>
+      <w:pPr>
+        <w:pStyle w:val="Normal"/>
+        <w:bidi w:val="0"/>
+        <w:jc w:val="both"/>
+        <w:rPr>
+          <w:strike w:val="false"/>
+          <w:dstrike w:val="false"/>
+        </w:rPr>
+      </w:pPr>
+      <w:r>
+        <w:rPr/>
+      </w:r>
+    </w:p>
+    <w:p>
+      <w:pPr>
+        <w:pStyle w:val="Normal"/>
+        <w:bidi w:val="0"/>
+        <w:jc w:val="both"/>
+        <w:rPr/>
+      </w:pPr>
+      <w:r>
+        <w:rPr>
+          <w:strike w:val="false"/>
+          <w:dstrike w:val="false"/>
+        </w:rPr>
+        <w:t>- LAB 10</w:t>
+      </w:r>
+    </w:p>
+    <w:p>
+      <w:pPr>
+        <w:pStyle w:val="Normal"/>
+        <w:bidi w:val="0"/>
+        <w:jc w:val="both"/>
+        <w:rPr>
+          <w:strike w:val="false"/>
+          <w:dstrike w:val="false"/>
+        </w:rPr>
+      </w:pPr>
+      <w:r>
+        <w:rPr/>
+      </w:r>
+    </w:p>
+    <w:p>
+      <w:pPr>
+        <w:pStyle w:val="Normal"/>
+        <w:bidi w:val="0"/>
+        <w:jc w:val="both"/>
+        <w:rPr/>
+      </w:pPr>
+      <w:r>
+        <w:rPr>
+          <w:strike w:val="false"/>
+          <w:dstrike w:val="false"/>
+        </w:rPr>
+        <w:t>열 번째 환경은 정규 표현식을 사용한 필터링 환경이었습니다</w:t>
+      </w:r>
+      <w:r>
+        <w:rPr>
+          <w:strike w:val="false"/>
+          <w:dstrike w:val="false"/>
+        </w:rPr>
+        <w:t xml:space="preserve">. </w:t>
+      </w:r>
+      <w:r>
+        <w:rPr>
+          <w:strike w:val="false"/>
+          <w:dstrike w:val="false"/>
+        </w:rPr>
+        <w:t>사용된 정규 표현식은 다음과 같았습니다</w:t>
+      </w:r>
+      <w:r>
+        <w:rPr>
+          <w:strike w:val="false"/>
+          <w:dstrike w:val="false"/>
+        </w:rPr>
+        <w:t>.</w:t>
+      </w:r>
+    </w:p>
+    <w:p>
+      <w:pPr>
+        <w:pStyle w:val="Normal"/>
+        <w:bidi w:val="0"/>
+        <w:jc w:val="both"/>
+        <w:rPr>
+          <w:strike w:val="false"/>
+          <w:dstrike w:val="false"/>
+        </w:rPr>
+      </w:pPr>
+      <w:r>
+        <w:rPr/>
+      </w:r>
+    </w:p>
+    <w:p>
+      <w:pPr>
+        <w:pStyle w:val="Normal"/>
+        <w:bidi w:val="0"/>
+        <w:jc w:val="center"/>
+        <w:rPr>
+          <w:b/>
+          <w:b/>
+          <w:bCs/>
+        </w:rPr>
+      </w:pPr>
+      <w:r>
+        <w:rPr>
+          <w:b/>
+          <w:bCs/>
+        </w:rPr>
+        <w:t>^[0-9]+</w:t>
+      </w:r>
+    </w:p>
+    <w:p>
+      <w:pPr>
+        <w:pStyle w:val="Normal"/>
+        <w:bidi w:val="0"/>
+        <w:jc w:val="both"/>
+        <w:rPr/>
+      </w:pPr>
+      <w:r>
+        <w:rPr/>
+      </w:r>
+    </w:p>
+    <w:p>
+      <w:pPr>
+        <w:pStyle w:val="Normal"/>
+        <w:bidi w:val="0"/>
+        <w:jc w:val="both"/>
+        <w:rPr/>
+      </w:pPr>
+      <w:r>
+        <w:rPr/>
+        <w:t>즉</w:t>
+      </w:r>
+      <w:r>
+        <w:rPr/>
+        <w:t>, 0</w:t>
+      </w:r>
+      <w:r>
+        <w:rPr/>
+        <w:t xml:space="preserve">에서 </w:t>
+      </w:r>
+      <w:r>
+        <w:rPr/>
+        <w:t>9</w:t>
+      </w:r>
+      <w:r>
+        <w:rPr/>
+        <w:t xml:space="preserve">에 해당하는 숫자로 시작하는 값이 아닐 경우 </w:t>
+      </w:r>
+      <w:r>
+        <w:rPr/>
+        <w:t>Query</w:t>
+      </w:r>
+      <w:r>
+        <w:rPr/>
+        <w:t>가 실패하는 것을 확인할 수 있었습니다</w:t>
+      </w:r>
+      <w:r>
+        <w:rPr/>
+        <w:t xml:space="preserve">. </w:t>
+      </w:r>
+      <w:r>
+        <w:rPr/>
+        <w:t xml:space="preserve">또한 이 문제도 </w:t>
+      </w:r>
+      <w:r>
+        <w:rPr/>
+        <w:t xml:space="preserve">id </w:t>
+      </w:r>
+      <w:r>
+        <w:rPr/>
+        <w:t xml:space="preserve">부분은 </w:t>
+      </w:r>
+      <w:r>
+        <w:rPr/>
+        <w:t>single quotes</w:t>
+      </w:r>
+      <w:r>
+        <w:rPr/>
+        <w:t>로 묶여 있지 않았기 때문에 아래와 같이 간단하게 우회할 수 있었습니다</w:t>
+      </w:r>
+      <w:r>
+        <w:rPr/>
+        <w:t>.</w:t>
+      </w:r>
+    </w:p>
+    <w:p>
+      <w:pPr>
+        <w:pStyle w:val="Normal"/>
+        <w:bidi w:val="0"/>
+        <w:jc w:val="both"/>
+        <w:rPr/>
+      </w:pPr>
+      <w:r>
+        <w:rPr/>
+      </w:r>
+    </w:p>
+    <w:p>
+      <w:pPr>
+        <w:pStyle w:val="Normal"/>
+        <w:bidi w:val="0"/>
+        <w:jc w:val="center"/>
+        <w:rPr>
+          <w:b/>
+          <w:b/>
+          <w:bCs/>
+        </w:rPr>
+      </w:pPr>
+      <w:r>
+        <w:rPr>
+          <w:b/>
+          <w:bCs/>
+        </w:rPr>
+        <w:t>0 or 1=1-- -</w:t>
+      </w:r>
+    </w:p>
+    <w:p>
+      <w:pPr>
+        <w:pStyle w:val="Normal"/>
+        <w:bidi w:val="0"/>
+        <w:jc w:val="both"/>
+        <w:rPr/>
+      </w:pPr>
+      <w:r>
+        <w:rPr/>
+      </w:r>
+    </w:p>
+    <w:p>
+      <w:pPr>
+        <w:pStyle w:val="Normal"/>
+        <w:bidi w:val="0"/>
+        <w:jc w:val="both"/>
+        <w:rPr/>
+      </w:pPr>
+      <w:r>
+        <w:rPr/>
+        <w:t>- LAB 11</w:t>
+      </w:r>
+    </w:p>
+    <w:p>
+      <w:pPr>
+        <w:pStyle w:val="Normal"/>
+        <w:bidi w:val="0"/>
+        <w:jc w:val="both"/>
+        <w:rPr/>
+      </w:pPr>
+      <w:r>
+        <w:rPr/>
+      </w:r>
+    </w:p>
+    <w:p>
+      <w:pPr>
+        <w:pStyle w:val="Normal"/>
+        <w:bidi w:val="0"/>
+        <w:jc w:val="both"/>
+        <w:rPr/>
+      </w:pPr>
+      <w:r>
+        <w:rPr/>
+        <w:t xml:space="preserve">마지막 열한 번째 환경은 </w:t>
+      </w:r>
+      <w:r>
+        <w:rPr/>
+        <w:t>LAB 9</w:t>
+      </w:r>
+      <w:r>
+        <w:rPr/>
+        <w:t xml:space="preserve">와 </w:t>
+      </w:r>
+      <w:r>
+        <w:rPr/>
+        <w:t>LAB 10</w:t>
+      </w:r>
+      <w:r>
+        <w:rPr/>
+        <w:t>의 내용이 혼합되어 있었습니다</w:t>
+      </w:r>
+      <w:r>
+        <w:rPr/>
+        <w:t xml:space="preserve">. Password </w:t>
+      </w:r>
+      <w:r>
+        <w:rPr/>
+        <w:t xml:space="preserve">입력의 경우 </w:t>
+      </w:r>
+      <w:r>
+        <w:rPr/>
+        <w:t>LAB 9</w:t>
+      </w:r>
+      <w:r>
+        <w:rPr/>
+        <w:t xml:space="preserve">에서 나왔던 </w:t>
+      </w:r>
+      <w:r>
+        <w:rPr/>
+        <w:t>mysqli_real_escape_string</w:t>
+      </w:r>
+      <w:r>
+        <w:rPr/>
+        <w:t xml:space="preserve">을 통해 필터링 하였고 </w:t>
+      </w:r>
+      <w:r>
+        <w:rPr/>
+        <w:t>id</w:t>
+      </w:r>
+      <w:r>
+        <w:rPr/>
+        <w:t xml:space="preserve">의 경우 </w:t>
+      </w:r>
+      <w:r>
+        <w:rPr/>
+        <w:t>LAB 10</w:t>
+      </w:r>
+      <w:r>
+        <w:rPr/>
+        <w:t>을 응용한 시작 문자가 아닌 끝 문자를 검사하여 필터링 하였습니다</w:t>
+      </w:r>
+      <w:r>
+        <w:rPr/>
+        <w:t>. LAB 10</w:t>
+      </w:r>
+      <w:r>
+        <w:rPr/>
+        <w:t xml:space="preserve">에서 사용하였던 </w:t>
+      </w:r>
+      <w:r>
+        <w:rPr/>
+        <w:t>payload</w:t>
+      </w:r>
+      <w:r>
+        <w:rPr/>
+        <w:t>를 아래와 같이 변형하여 우회할 수 있었습니다</w:t>
+      </w:r>
+      <w:r>
+        <w:rPr/>
+        <w:t>.</w:t>
+      </w:r>
+    </w:p>
+    <w:p>
+      <w:pPr>
+        <w:pStyle w:val="Normal"/>
+        <w:bidi w:val="0"/>
+        <w:jc w:val="both"/>
+        <w:rPr/>
+      </w:pPr>
+      <w:r>
+        <w:rPr/>
+      </w:r>
+    </w:p>
+    <w:p>
+      <w:pPr>
+        <w:pStyle w:val="Normal"/>
+        <w:bidi w:val="0"/>
+        <w:jc w:val="center"/>
+        <w:rPr>
+          <w:b/>
+          <w:b/>
+          <w:bCs/>
+        </w:rPr>
+      </w:pPr>
+      <w:r>
+        <w:rPr>
+          <w:b/>
+          <w:bCs/>
+        </w:rPr>
+        <w:t>0 or 1=1-- -1</w:t>
+      </w:r>
+    </w:p>
+    <w:p>
+      <w:pPr>
+        <w:pStyle w:val="Normal"/>
+        <w:bidi w:val="0"/>
+        <w:jc w:val="both"/>
+        <w:rPr/>
+      </w:pPr>
+      <w:r>
+        <w:rPr/>
+      </w:r>
+    </w:p>
+    <w:p>
+      <w:pPr>
+        <w:pStyle w:val="Normal"/>
+        <w:bidi w:val="0"/>
+        <w:jc w:val="both"/>
+        <w:rPr/>
       </w:pPr>
       <w:r>
         <w:rPr/>

</xml_diff>